<commit_message>
am modificat planul de proiect
</commit_message>
<xml_diff>
--- a/PLAN DE PROIECT.docx
+++ b/PLAN DE PROIECT.docx
@@ -7,16 +7,16 @@
         <w:jc w:val="center"/>
         <w:rPr>
           <w:b/>
-          <w:sz w:val="40"/>
-          <w:szCs w:val="40"/>
+          <w:sz w:val="36"/>
+          <w:szCs w:val="36"/>
           <w:lang w:val="en-GB"/>
         </w:rPr>
       </w:pPr>
       <w:r>
         <w:rPr>
           <w:b/>
-          <w:sz w:val="40"/>
-          <w:szCs w:val="40"/>
+          <w:sz w:val="36"/>
+          <w:szCs w:val="36"/>
           <w:lang w:val="en-GB"/>
         </w:rPr>
         <w:t>PLAN DE PROIECT</w:t>
@@ -258,7 +258,23 @@
         <w:jc w:val="both"/>
       </w:pPr>
       <w:r>
-        <w:t>pentru fiecare produs se adaugă denumirea, categoria, cantitatea, data de expirare, status (disponibil/indisponibil).</w:t>
+        <w:t>pentru fiecare produs se adaugă denumirea, categoria, cantitatea, data de expirare, s</w:t>
+      </w:r>
+      <w:r>
+        <w:t>tatus (disponibil/indisponibil);</w:t>
+      </w:r>
+    </w:p>
+    <w:p>
+      <w:pPr>
+        <w:pStyle w:val="ListParagraph"/>
+        <w:numPr>
+          <w:ilvl w:val="0"/>
+          <w:numId w:val="6"/>
+        </w:numPr>
+        <w:jc w:val="both"/>
+      </w:pPr>
+      <w:r>
+        <w:t>utilizatorul poate edita și șterge alimentele disponibile.</w:t>
       </w:r>
     </w:p>
     <w:p>
@@ -303,7 +319,13 @@
         <w:jc w:val="both"/>
       </w:pPr>
       <w:r>
-        <w:t>utilizatorul poate marca aceste produse ca fiind  „disponibile”.</w:t>
+        <w:t>utilizatorul poate marca aceste produse ca fiind  „disponibile”</w:t>
+      </w:r>
+      <w:r>
+        <w:t>, pentru a fi vizibile altor membri din comunitate</w:t>
+      </w:r>
+      <w:r>
+        <w:t>.</w:t>
       </w:r>
     </w:p>
     <w:p>
@@ -322,7 +344,13 @@
         <w:rPr>
           <w:i/>
         </w:rPr>
-        <w:t>Comunitate online</w:t>
+        <w:t xml:space="preserve">Comunitate </w:t>
+      </w:r>
+      <w:r>
+        <w:rPr>
+          <w:i/>
+        </w:rPr>
+        <w:t>și gestionarea grupurilor de utilizatori</w:t>
       </w:r>
     </w:p>
     <w:p>
@@ -335,7 +363,13 @@
         <w:jc w:val="both"/>
       </w:pPr>
       <w:r>
-        <w:t>utilizatorul se poate conecta la Instagram sau Facebook pentru a avea acces la comunitatea apropiată;</w:t>
+        <w:t>utilizatorul</w:t>
+      </w:r>
+      <w:r>
+        <w:t xml:space="preserve"> poate crea grupuri interne în aplicație și poate adăuga alți utilizatori după username sau email</w:t>
+      </w:r>
+      <w:r>
+        <w:t>;</w:t>
       </w:r>
     </w:p>
     <w:p>
@@ -348,13 +382,59 @@
         <w:jc w:val="both"/>
       </w:pPr>
       <w:r>
-        <w:t>utilizatorii pot avea etichete (ex</w:t>
+        <w:t>membrii unui grup</w:t>
+      </w:r>
+      <w:r>
+        <w:t xml:space="preserve"> pot avea etichete (ex</w:t>
       </w:r>
       <w:r>
         <w:rPr>
           <w:lang w:val="en-GB"/>
         </w:rPr>
-        <w:t>: vegetarian);</w:t>
+        <w:t>: vegetarian</w:t>
+      </w:r>
+      <w:r>
+        <w:rPr>
+          <w:lang w:val="en-GB"/>
+        </w:rPr>
+        <w:t xml:space="preserve">, </w:t>
+      </w:r>
+      <w:proofErr w:type="spellStart"/>
+      <w:r>
+        <w:rPr>
+          <w:lang w:val="en-GB"/>
+        </w:rPr>
+        <w:t>carnivor</w:t>
+      </w:r>
+      <w:proofErr w:type="spellEnd"/>
+      <w:r>
+        <w:rPr>
+          <w:lang w:val="en-GB"/>
+        </w:rPr>
+        <w:t xml:space="preserve">, </w:t>
+      </w:r>
+      <w:proofErr w:type="spellStart"/>
+      <w:r>
+        <w:rPr>
+          <w:lang w:val="en-GB"/>
+        </w:rPr>
+        <w:t>iubitor</w:t>
+      </w:r>
+      <w:proofErr w:type="spellEnd"/>
+      <w:r>
+        <w:rPr>
+          <w:lang w:val="en-GB"/>
+        </w:rPr>
+        <w:t xml:space="preserve"> de </w:t>
+      </w:r>
+      <w:r>
+        <w:t>zacuscă</w:t>
+      </w:r>
+      <w:r>
+        <w:rPr>
+          <w:lang w:val="en-GB"/>
+        </w:rPr>
+        <w:t>);</w:t>
       </w:r>
     </w:p>
     <w:p>
@@ -386,6 +466,52 @@
         <w:rPr>
           <w:i/>
         </w:rPr>
+        <w:t>Integrarea cu rețelele sociale</w:t>
+      </w:r>
+    </w:p>
+    <w:p>
+      <w:pPr>
+        <w:pStyle w:val="ListParagraph"/>
+        <w:numPr>
+          <w:ilvl w:val="0"/>
+          <w:numId w:val="11"/>
+        </w:numPr>
+        <w:jc w:val="both"/>
+      </w:pPr>
+      <w:r>
+        <w:t>utilizatorul se poate conecta la Facebook și/sau Intagram, unde poate partaja produsele disponibile în postări;</w:t>
+      </w:r>
+    </w:p>
+    <w:p>
+      <w:pPr>
+        <w:pStyle w:val="ListParagraph"/>
+        <w:numPr>
+          <w:ilvl w:val="0"/>
+          <w:numId w:val="11"/>
+        </w:numPr>
+        <w:jc w:val="both"/>
+      </w:pPr>
+      <w:r>
+        <w:lastRenderedPageBreak/>
+        <w:t>postarea include username-ul utilizatorului sau un link către profilul său, astfel încât persoanele interesate pot avea acces la produse și se pot alătura comunității.</w:t>
+      </w:r>
+    </w:p>
+    <w:p>
+      <w:pPr>
+        <w:pStyle w:val="ListParagraph"/>
+        <w:numPr>
+          <w:ilvl w:val="0"/>
+          <w:numId w:val="5"/>
+        </w:numPr>
+        <w:jc w:val="both"/>
+        <w:rPr>
+          <w:i/>
+        </w:rPr>
+      </w:pPr>
+      <w:r>
+        <w:rPr>
+          <w:i/>
+        </w:rPr>
         <w:t>Claim de produse</w:t>
       </w:r>
     </w:p>
@@ -399,7 +525,13 @@
         <w:jc w:val="both"/>
       </w:pPr>
       <w:r>
-        <w:t>un alt utilizator poate face „claim” pe un produs disponibil;</w:t>
+        <w:t>un alt utilizator poate face „claim” pe un produs</w:t>
+      </w:r>
+      <w:r>
+        <w:t xml:space="preserve"> marcat ca</w:t>
+      </w:r>
+      <w:r>
+        <w:t xml:space="preserve"> disponibil;</w:t>
       </w:r>
     </w:p>
     <w:p>
@@ -412,36 +544,17 @@
         <w:jc w:val="both"/>
       </w:pPr>
       <w:r>
-        <w:t>produsul își schimbă statusul în „indisponibil”.</w:t>
-      </w:r>
-    </w:p>
-    <w:p>
-      <w:pPr>
-        <w:pStyle w:val="ListParagraph"/>
-        <w:ind w:left="2160"/>
-        <w:jc w:val="both"/>
-      </w:pPr>
-    </w:p>
-    <w:p>
-      <w:pPr>
-        <w:pStyle w:val="ListParagraph"/>
-        <w:ind w:left="2160"/>
-        <w:jc w:val="both"/>
-      </w:pPr>
-    </w:p>
-    <w:p>
-      <w:pPr>
-        <w:pStyle w:val="ListParagraph"/>
-        <w:ind w:left="2160"/>
-        <w:jc w:val="both"/>
-      </w:pPr>
-    </w:p>
-    <w:p>
-      <w:pPr>
-        <w:pStyle w:val="ListParagraph"/>
-        <w:ind w:left="2160"/>
-        <w:jc w:val="both"/>
-      </w:pPr>
+        <w:t xml:space="preserve">după preluare sau rezervare, </w:t>
+      </w:r>
+      <w:r>
+        <w:t>produsul își schimbă statusul în „indisponibil”</w:t>
+      </w:r>
+      <w:r>
+        <w:t>, fiind eliminat din lista publică</w:t>
+      </w:r>
+      <w:r>
+        <w:t>.</w:t>
+      </w:r>
     </w:p>
     <w:p>
       <w:pPr>
@@ -472,8 +585,7 @@
           <w:sz w:val="28"/>
           <w:szCs w:val="28"/>
         </w:rPr>
-        <w:lastRenderedPageBreak/>
-        <w:t>Echipă și roluri</w:t>
+        <w:t>Definirea rolurilor</w:t>
       </w:r>
     </w:p>
     <w:p>
@@ -481,48 +593,54 @@
         <w:pStyle w:val="ListParagraph"/>
         <w:jc w:val="both"/>
         <w:rPr>
-          <w:b/>
-          <w:i/>
-          <w:sz w:val="28"/>
-          <w:szCs w:val="28"/>
-        </w:rPr>
-      </w:pPr>
-    </w:p>
-    <w:p>
-      <w:pPr>
-        <w:pStyle w:val="ListParagraph"/>
-        <w:jc w:val="both"/>
-        <w:rPr>
           <w:lang w:val="en-GB"/>
         </w:rPr>
       </w:pPr>
-      <w:r>
-        <w:t>Proiectul va fi realizat de o echipă formată din doi studenți, cu roluri orientative</w:t>
-      </w:r>
-      <w:r>
-        <w:rPr>
-          <w:lang w:val="en-GB"/>
-        </w:rPr>
-        <w:t>:</w:t>
-      </w:r>
     </w:p>
     <w:p>
       <w:pPr>
         <w:pStyle w:val="ListParagraph"/>
         <w:numPr>
           <w:ilvl w:val="0"/>
-          <w:numId w:val="10"/>
+          <w:numId w:val="13"/>
         </w:numPr>
         <w:jc w:val="both"/>
       </w:pPr>
       <w:r>
         <w:rPr>
-          <w:i/>
-        </w:rPr>
-        <w:t>Condurache-Bota Dora-Elena</w:t>
-      </w:r>
-      <w:r>
-        <w:t xml:space="preserve"> – front-end</w:t>
+          <w:b/>
+        </w:rPr>
+        <w:t>Vizitator</w:t>
+      </w:r>
+      <w:r>
+        <w:t xml:space="preserve"> (neautentificat)</w:t>
+      </w:r>
+    </w:p>
+    <w:p>
+      <w:pPr>
+        <w:pStyle w:val="ListParagraph"/>
+        <w:ind w:left="1080"/>
+        <w:jc w:val="both"/>
+      </w:pPr>
+      <w:r>
+        <w:t>Acesta e rolul implicit pentru orice utilizator care accesează site-ul pentru prima dată sau fără autentificare. Vizitatorul nu poate vizualiza produse sau profiluri ale altor utilizatori.</w:t>
+      </w:r>
+    </w:p>
+    <w:p>
+      <w:pPr>
+        <w:pStyle w:val="ListParagraph"/>
+        <w:ind w:left="1080"/>
+        <w:jc w:val="both"/>
+      </w:pPr>
+    </w:p>
+    <w:p>
+      <w:pPr>
+        <w:pStyle w:val="ListParagraph"/>
+        <w:ind w:left="1080"/>
+        <w:jc w:val="both"/>
+      </w:pPr>
+      <w:r>
+        <w:t>Pagini:</w:t>
       </w:r>
     </w:p>
     <w:p>
@@ -530,7 +648,7 @@
         <w:pStyle w:val="ListParagraph"/>
         <w:numPr>
           <w:ilvl w:val="0"/>
-          <w:numId w:val="10"/>
+          <w:numId w:val="14"/>
         </w:numPr>
         <w:jc w:val="both"/>
       </w:pPr>
@@ -538,48 +656,491 @@
         <w:rPr>
           <w:i/>
         </w:rPr>
-        <w:t>Georgescu Ionu</w:t>
-      </w:r>
+        <w:t>{root}/landing</w:t>
+      </w:r>
+      <w:r>
+        <w:t xml:space="preserve"> – Oferă o prezentare generală a site-ului și opțiunile de Login și Register</w:t>
+      </w:r>
+      <w:r>
+        <w:t>;</w:t>
+      </w:r>
+    </w:p>
+    <w:p>
+      <w:pPr>
+        <w:pStyle w:val="ListParagraph"/>
+        <w:numPr>
+          <w:ilvl w:val="0"/>
+          <w:numId w:val="14"/>
+        </w:numPr>
+        <w:jc w:val="both"/>
+      </w:pPr>
       <w:r>
         <w:rPr>
           <w:i/>
-        </w:rPr>
-        <w:t>ț</w:t>
+          <w:lang w:val="en-GB"/>
+        </w:rPr>
+        <w:t>{root}/login</w:t>
       </w:r>
       <w:r>
         <w:rPr>
           <w:i/>
-        </w:rPr>
-        <w:t>-</w:t>
-      </w:r>
+          <w:lang w:val="en-GB"/>
+        </w:rPr>
+        <w:t xml:space="preserve"> </w:t>
+      </w:r>
+      <w:r>
+        <w:rPr>
+          <w:lang w:val="en-GB"/>
+        </w:rPr>
+        <w:t xml:space="preserve"> – </w:t>
+      </w:r>
+      <w:proofErr w:type="spellStart"/>
+      <w:r>
+        <w:rPr>
+          <w:lang w:val="en-GB"/>
+        </w:rPr>
+        <w:t>Permite</w:t>
+      </w:r>
+      <w:proofErr w:type="spellEnd"/>
+      <w:r>
+        <w:rPr>
+          <w:lang w:val="en-GB"/>
+        </w:rPr>
+        <w:t xml:space="preserve"> </w:t>
+      </w:r>
+      <w:proofErr w:type="spellStart"/>
+      <w:r>
+        <w:rPr>
+          <w:lang w:val="en-GB"/>
+        </w:rPr>
+        <w:t>autentificarea</w:t>
+      </w:r>
+      <w:proofErr w:type="spellEnd"/>
+      <w:r>
+        <w:rPr>
+          <w:lang w:val="en-GB"/>
+        </w:rPr>
+        <w:t xml:space="preserve"> </w:t>
+      </w:r>
+      <w:proofErr w:type="spellStart"/>
+      <w:r>
+        <w:rPr>
+          <w:lang w:val="en-GB"/>
+        </w:rPr>
+        <w:t>utilizatorilor</w:t>
+      </w:r>
+      <w:proofErr w:type="spellEnd"/>
+      <w:r>
+        <w:rPr>
+          <w:lang w:val="en-GB"/>
+        </w:rPr>
+        <w:t>;</w:t>
+      </w:r>
+    </w:p>
+    <w:p>
+      <w:pPr>
+        <w:pStyle w:val="ListParagraph"/>
+        <w:numPr>
+          <w:ilvl w:val="0"/>
+          <w:numId w:val="14"/>
+        </w:numPr>
+        <w:jc w:val="both"/>
+      </w:pPr>
       <w:r>
         <w:rPr>
           <w:i/>
-        </w:rPr>
-        <w:t xml:space="preserve"> Bogdan</w:t>
-      </w:r>
-      <w:r>
-        <w:t xml:space="preserve"> – back-end</w:t>
-      </w:r>
-    </w:p>
-    <w:p>
-      <w:pPr>
-        <w:ind w:left="720"/>
-        <w:jc w:val="both"/>
-      </w:pPr>
-      <w:r>
-        <w:t>Responsabilitățile pot fi adaptate pe parcurs, iar ambii membri ai echipei vor colabora la elemente e</w:t>
-      </w:r>
-      <w:r>
-        <w:t>s</w:t>
-      </w:r>
-      <w:r>
-        <w:t>ențiale precum documentarea și testarea funcționalităților aplicației.</w:t>
-      </w:r>
-    </w:p>
-    <w:p>
-      <w:pPr>
-        <w:ind w:left="720"/>
+          <w:lang w:val="en-GB"/>
+        </w:rPr>
+        <w:t>{root}/register</w:t>
+      </w:r>
+      <w:r>
+        <w:rPr>
+          <w:lang w:val="en-GB"/>
+        </w:rPr>
+        <w:t xml:space="preserve"> – </w:t>
+      </w:r>
+      <w:proofErr w:type="spellStart"/>
+      <w:r>
+        <w:rPr>
+          <w:lang w:val="en-GB"/>
+        </w:rPr>
+        <w:t>Permite</w:t>
+      </w:r>
+      <w:proofErr w:type="spellEnd"/>
+      <w:r>
+        <w:rPr>
+          <w:lang w:val="en-GB"/>
+        </w:rPr>
+        <w:t xml:space="preserve"> </w:t>
+      </w:r>
+      <w:proofErr w:type="spellStart"/>
+      <w:r>
+        <w:rPr>
+          <w:lang w:val="en-GB"/>
+        </w:rPr>
+        <w:t>crearea</w:t>
+      </w:r>
+      <w:proofErr w:type="spellEnd"/>
+      <w:r>
+        <w:rPr>
+          <w:lang w:val="en-GB"/>
+        </w:rPr>
+        <w:t xml:space="preserve"> </w:t>
+      </w:r>
+      <w:proofErr w:type="spellStart"/>
+      <w:r>
+        <w:rPr>
+          <w:lang w:val="en-GB"/>
+        </w:rPr>
+        <w:t>unui</w:t>
+      </w:r>
+      <w:proofErr w:type="spellEnd"/>
+      <w:r>
+        <w:rPr>
+          <w:lang w:val="en-GB"/>
+        </w:rPr>
+        <w:t xml:space="preserve"> </w:t>
+      </w:r>
+      <w:proofErr w:type="spellStart"/>
+      <w:r>
+        <w:rPr>
+          <w:lang w:val="en-GB"/>
+        </w:rPr>
+        <w:t>cont</w:t>
+      </w:r>
+      <w:proofErr w:type="spellEnd"/>
+      <w:r>
+        <w:rPr>
+          <w:lang w:val="en-GB"/>
+        </w:rPr>
+        <w:t xml:space="preserve"> </w:t>
+      </w:r>
+      <w:proofErr w:type="spellStart"/>
+      <w:r>
+        <w:rPr>
+          <w:lang w:val="en-GB"/>
+        </w:rPr>
+        <w:t>nou</w:t>
+      </w:r>
+      <w:proofErr w:type="spellEnd"/>
+      <w:r>
+        <w:rPr>
+          <w:lang w:val="en-GB"/>
+        </w:rPr>
+        <w:t>.</w:t>
+      </w:r>
+    </w:p>
+    <w:p>
+      <w:pPr>
+        <w:pStyle w:val="ListParagraph"/>
+        <w:ind w:left="1800"/>
+        <w:jc w:val="both"/>
+      </w:pPr>
+    </w:p>
+    <w:p>
+      <w:pPr>
+        <w:pStyle w:val="ListParagraph"/>
+        <w:numPr>
+          <w:ilvl w:val="0"/>
+          <w:numId w:val="13"/>
+        </w:numPr>
+        <w:jc w:val="both"/>
+      </w:pPr>
+      <w:r>
+        <w:rPr>
+          <w:b/>
+        </w:rPr>
+        <w:t>Utilizator</w:t>
+      </w:r>
+      <w:r>
+        <w:t xml:space="preserve"> (autentificat)</w:t>
+      </w:r>
+    </w:p>
+    <w:p>
+      <w:pPr>
+        <w:pStyle w:val="ListParagraph"/>
+        <w:ind w:left="1080"/>
+        <w:jc w:val="both"/>
+        <w:rPr>
+          <w:lang w:val="en-GB"/>
+        </w:rPr>
+      </w:pPr>
+      <w:r>
+        <w:t>Utilizatorul autentificat are acces la toate funcționalitățile aplicației. Acesta poate gestiona alimentele în frigiderul virtual și să interacționeze cu comunitatea.</w:t>
+      </w:r>
+    </w:p>
+    <w:p>
+      <w:pPr>
+        <w:jc w:val="both"/>
+      </w:pPr>
+      <w:r>
+        <w:tab/>
+      </w:r>
+      <w:r>
+        <w:tab/>
+      </w:r>
+    </w:p>
+    <w:p>
+      <w:pPr>
+        <w:jc w:val="both"/>
+      </w:pPr>
+      <w:r>
+        <w:tab/>
+        <w:t xml:space="preserve">      Pagini:</w:t>
+      </w:r>
+    </w:p>
+    <w:p>
+      <w:pPr>
+        <w:pStyle w:val="ListParagraph"/>
+        <w:numPr>
+          <w:ilvl w:val="0"/>
+          <w:numId w:val="14"/>
+        </w:numPr>
+        <w:jc w:val="both"/>
+      </w:pPr>
+      <w:r>
+        <w:rPr>
+          <w:i/>
+        </w:rPr>
+        <w:t>{root}/dashboard</w:t>
+      </w:r>
+      <w:r>
+        <w:t xml:space="preserve"> – Vizualizarea și gestionare alimentelor din frigiderul virtual</w:t>
+      </w:r>
+      <w:r>
+        <w:t>;</w:t>
+      </w:r>
+    </w:p>
+    <w:p>
+      <w:pPr>
+        <w:pStyle w:val="ListParagraph"/>
+        <w:numPr>
+          <w:ilvl w:val="0"/>
+          <w:numId w:val="14"/>
+        </w:numPr>
+        <w:jc w:val="both"/>
+      </w:pPr>
+      <w:r>
+        <w:rPr>
+          <w:i/>
+          <w:lang w:val="en-GB"/>
+        </w:rPr>
+        <w:t>{root}/profile</w:t>
+      </w:r>
+      <w:r>
+        <w:rPr>
+          <w:lang w:val="en-GB"/>
+        </w:rPr>
+        <w:t xml:space="preserve"> </w:t>
+      </w:r>
+      <w:r>
+        <w:rPr>
+          <w:lang w:val="en-GB"/>
+        </w:rPr>
+        <w:t xml:space="preserve"> </w:t>
+      </w:r>
+      <w:r>
+        <w:rPr>
+          <w:lang w:val="en-GB"/>
+        </w:rPr>
+        <w:t xml:space="preserve">– </w:t>
+      </w:r>
+      <w:proofErr w:type="spellStart"/>
+      <w:r>
+        <w:rPr>
+          <w:lang w:val="en-GB"/>
+        </w:rPr>
+        <w:t>Vizualizarea</w:t>
+      </w:r>
+      <w:proofErr w:type="spellEnd"/>
+      <w:r>
+        <w:rPr>
+          <w:lang w:val="en-GB"/>
+        </w:rPr>
+        <w:t xml:space="preserve"> </w:t>
+      </w:r>
+      <w:r>
+        <w:t>și editarea profilului personal</w:t>
+      </w:r>
+      <w:r>
+        <w:t>;</w:t>
+      </w:r>
+    </w:p>
+    <w:p>
+      <w:pPr>
+        <w:pStyle w:val="ListParagraph"/>
+        <w:numPr>
+          <w:ilvl w:val="0"/>
+          <w:numId w:val="14"/>
+        </w:numPr>
+        <w:jc w:val="both"/>
+      </w:pPr>
+      <w:r>
+        <w:rPr>
+          <w:i/>
+        </w:rPr>
+        <w:t>{root}/food/:id</w:t>
+      </w:r>
+      <w:r>
+        <w:t xml:space="preserve"> – Ofera detalii despre un aliment</w:t>
+      </w:r>
+      <w:r>
+        <w:t xml:space="preserve"> (nume, categorie, dată de expirare, cantitate, status)</w:t>
+      </w:r>
+      <w:r>
+        <w:t>;</w:t>
+      </w:r>
+    </w:p>
+    <w:p>
+      <w:pPr>
+        <w:pStyle w:val="ListParagraph"/>
+        <w:numPr>
+          <w:ilvl w:val="0"/>
+          <w:numId w:val="14"/>
+        </w:numPr>
+        <w:jc w:val="both"/>
+      </w:pPr>
+      <w:r>
+        <w:rPr>
+          <w:i/>
+        </w:rPr>
+        <w:t>{root}/city/available</w:t>
+      </w:r>
+      <w:r>
+        <w:t xml:space="preserve"> – Afișează toate produsele disponibile public în oraș (visibility = "public")</w:t>
+      </w:r>
+      <w:r>
+        <w:t>;</w:t>
+      </w:r>
+    </w:p>
+    <w:p>
+      <w:pPr>
+        <w:pStyle w:val="ListParagraph"/>
+        <w:numPr>
+          <w:ilvl w:val="0"/>
+          <w:numId w:val="14"/>
+        </w:numPr>
+        <w:jc w:val="both"/>
+      </w:pPr>
+      <w:r>
+        <w:rPr>
+          <w:i/>
+        </w:rPr>
+        <w:t>{root}/city/users</w:t>
+      </w:r>
+      <w:r>
+        <w:t xml:space="preserve"> – Afișează lista utilizatorilor din același oraș</w:t>
+      </w:r>
+      <w:r>
+        <w:t>;</w:t>
+      </w:r>
+    </w:p>
+    <w:p>
+      <w:pPr>
+        <w:pStyle w:val="ListParagraph"/>
+        <w:numPr>
+          <w:ilvl w:val="0"/>
+          <w:numId w:val="14"/>
+        </w:numPr>
+        <w:jc w:val="both"/>
+      </w:pPr>
+      <w:r>
+        <w:rPr>
+          <w:i/>
+        </w:rPr>
+        <w:t>{root}/groups</w:t>
+      </w:r>
+      <w:r>
+        <w:t xml:space="preserve"> – Permite </w:t>
+      </w:r>
+      <w:r>
+        <w:t>gestionarea grupurilor, vizualizarea membrilor și adăugarea de utilizatori dupa username/email</w:t>
+      </w:r>
+      <w:r>
+        <w:t>;</w:t>
+      </w:r>
+    </w:p>
+    <w:p>
+      <w:pPr>
+        <w:pStyle w:val="ListParagraph"/>
+        <w:numPr>
+          <w:ilvl w:val="0"/>
+          <w:numId w:val="14"/>
+        </w:numPr>
+        <w:jc w:val="both"/>
+      </w:pPr>
+      <w:r>
+        <w:rPr>
+          <w:i/>
+        </w:rPr>
+        <w:t>{root}/groups/:id</w:t>
+      </w:r>
+      <w:r>
+        <w:t xml:space="preserve"> – </w:t>
+      </w:r>
+      <w:r>
+        <w:t>Pagina unui grup, care permite</w:t>
+      </w:r>
+      <w:r>
+        <w:t xml:space="preserve"> vizualizarea membrilor și a produselor disponibile exclusiv pentru acel grup (visibility = "group")</w:t>
+      </w:r>
+      <w:r>
+        <w:t>;</w:t>
+      </w:r>
+    </w:p>
+    <w:p>
+      <w:pPr>
+        <w:pStyle w:val="ListParagraph"/>
+        <w:numPr>
+          <w:ilvl w:val="0"/>
+          <w:numId w:val="14"/>
+        </w:numPr>
+        <w:jc w:val="both"/>
+      </w:pPr>
+      <w:r>
+        <w:rPr>
+          <w:i/>
+        </w:rPr>
+        <w:t>{root}/claims</w:t>
+      </w:r>
+      <w:r>
+        <w:t xml:space="preserve"> – Vizualizarea produselor revendicate de utilizator</w:t>
+      </w:r>
+      <w:r>
+        <w:t>, fiecare cu un status specific (pending/accepted/rejected)</w:t>
+      </w:r>
+      <w:r>
+        <w:t>;</w:t>
+      </w:r>
+    </w:p>
+    <w:p>
+      <w:pPr>
+        <w:pStyle w:val="ListParagraph"/>
+        <w:numPr>
+          <w:ilvl w:val="0"/>
+          <w:numId w:val="14"/>
+        </w:numPr>
+        <w:jc w:val="both"/>
+      </w:pPr>
+      <w:r>
+        <w:rPr>
+          <w:i/>
+        </w:rPr>
+        <w:lastRenderedPageBreak/>
+        <w:t>{root}/profile/:id</w:t>
+      </w:r>
+      <w:r>
+        <w:t xml:space="preserve"> –</w:t>
+      </w:r>
+      <w:r>
+        <w:t xml:space="preserve"> </w:t>
+      </w:r>
+      <w:r>
+        <w:t>Vizualizarea profilului unui utilizator. Dacă este accesat prin link extern, vizualizarea necesită autentificare.</w:t>
+      </w:r>
+    </w:p>
+    <w:p>
+      <w:pPr>
         <w:jc w:val="both"/>
       </w:pPr>
     </w:p>
@@ -605,6 +1166,2341 @@
           <w:sz w:val="28"/>
           <w:szCs w:val="28"/>
         </w:rPr>
+        <w:t>Definirea modelului de date</w:t>
+      </w:r>
+    </w:p>
+    <w:p>
+      <w:pPr>
+        <w:jc w:val="both"/>
+      </w:pPr>
+    </w:p>
+    <w:tbl>
+      <w:tblPr>
+        <w:tblStyle w:val="TableGrid"/>
+        <w:tblW w:w="0" w:type="auto"/>
+        <w:tblLook w:val="04A0" w:firstRow="1" w:lastRow="0" w:firstColumn="1" w:lastColumn="0" w:noHBand="0" w:noVBand="1"/>
+      </w:tblPr>
+      <w:tblGrid>
+        <w:gridCol w:w="3080"/>
+        <w:gridCol w:w="3081"/>
+        <w:gridCol w:w="3081"/>
+      </w:tblGrid>
+      <w:tr>
+        <w:trPr>
+          <w:trHeight w:val="283"/>
+        </w:trPr>
+        <w:tc>
+          <w:tcPr>
+            <w:tcW w:w="9242" w:type="dxa"/>
+            <w:gridSpan w:val="3"/>
+            <w:shd w:val="clear" w:color="auto" w:fill="B8CCE4" w:themeFill="accent1" w:themeFillTint="66"/>
+            <w:vAlign w:val="center"/>
+          </w:tcPr>
+          <w:p>
+            <w:pPr>
+              <w:jc w:val="center"/>
+              <w:rPr>
+                <w:b/>
+                <w:lang w:val="en-GB"/>
+              </w:rPr>
+            </w:pPr>
+            <w:r>
+              <w:rPr>
+                <w:b/>
+                <w:lang w:val="en-GB"/>
+              </w:rPr>
+              <w:t>Users</w:t>
+            </w:r>
+          </w:p>
+        </w:tc>
+      </w:tr>
+      <w:tr>
+        <w:tc>
+          <w:tcPr>
+            <w:tcW w:w="3080" w:type="dxa"/>
+            <w:shd w:val="clear" w:color="auto" w:fill="B8CCE4" w:themeFill="accent1" w:themeFillTint="66"/>
+            <w:vAlign w:val="center"/>
+          </w:tcPr>
+          <w:p>
+            <w:pPr>
+              <w:jc w:val="center"/>
+              <w:rPr>
+                <w:lang w:val="en-GB"/>
+              </w:rPr>
+            </w:pPr>
+            <w:r>
+              <w:rPr>
+                <w:lang w:val="en-GB"/>
+              </w:rPr>
+              <w:t>Attribute</w:t>
+            </w:r>
+          </w:p>
+        </w:tc>
+        <w:tc>
+          <w:tcPr>
+            <w:tcW w:w="3081" w:type="dxa"/>
+            <w:shd w:val="clear" w:color="auto" w:fill="B8CCE4" w:themeFill="accent1" w:themeFillTint="66"/>
+            <w:vAlign w:val="center"/>
+          </w:tcPr>
+          <w:p>
+            <w:pPr>
+              <w:jc w:val="center"/>
+              <w:rPr>
+                <w:lang w:val="en-GB"/>
+              </w:rPr>
+            </w:pPr>
+            <w:r>
+              <w:rPr>
+                <w:lang w:val="en-GB"/>
+              </w:rPr>
+              <w:t>Type</w:t>
+            </w:r>
+          </w:p>
+        </w:tc>
+        <w:tc>
+          <w:tcPr>
+            <w:tcW w:w="3081" w:type="dxa"/>
+            <w:shd w:val="clear" w:color="auto" w:fill="B8CCE4" w:themeFill="accent1" w:themeFillTint="66"/>
+            <w:vAlign w:val="center"/>
+          </w:tcPr>
+          <w:p>
+            <w:pPr>
+              <w:jc w:val="center"/>
+              <w:rPr>
+                <w:lang w:val="en-GB"/>
+              </w:rPr>
+            </w:pPr>
+            <w:r>
+              <w:rPr>
+                <w:lang w:val="en-GB"/>
+              </w:rPr>
+              <w:t>Restrictions</w:t>
+            </w:r>
+          </w:p>
+        </w:tc>
+      </w:tr>
+      <w:tr>
+        <w:tc>
+          <w:tcPr>
+            <w:tcW w:w="3080" w:type="dxa"/>
+          </w:tcPr>
+          <w:p>
+            <w:pPr>
+              <w:jc w:val="both"/>
+              <w:rPr>
+                <w:lang w:val="en-GB"/>
+              </w:rPr>
+            </w:pPr>
+            <w:r>
+              <w:rPr>
+                <w:lang w:val="en-GB"/>
+              </w:rPr>
+              <w:t>id</w:t>
+            </w:r>
+          </w:p>
+        </w:tc>
+        <w:tc>
+          <w:tcPr>
+            <w:tcW w:w="3081" w:type="dxa"/>
+          </w:tcPr>
+          <w:p>
+            <w:pPr>
+              <w:jc w:val="both"/>
+              <w:rPr>
+                <w:lang w:val="en-GB"/>
+              </w:rPr>
+            </w:pPr>
+            <w:r>
+              <w:rPr>
+                <w:lang w:val="en-GB"/>
+              </w:rPr>
+              <w:t>UUID</w:t>
+            </w:r>
+          </w:p>
+        </w:tc>
+        <w:tc>
+          <w:tcPr>
+            <w:tcW w:w="3081" w:type="dxa"/>
+          </w:tcPr>
+          <w:p>
+            <w:pPr>
+              <w:jc w:val="both"/>
+              <w:rPr>
+                <w:lang w:val="en-GB"/>
+              </w:rPr>
+            </w:pPr>
+            <w:r>
+              <w:rPr>
+                <w:lang w:val="en-GB"/>
+              </w:rPr>
+              <w:t>PK</w:t>
+            </w:r>
+          </w:p>
+        </w:tc>
+      </w:tr>
+      <w:tr>
+        <w:tc>
+          <w:tcPr>
+            <w:tcW w:w="3080" w:type="dxa"/>
+          </w:tcPr>
+          <w:p>
+            <w:pPr>
+              <w:jc w:val="both"/>
+              <w:rPr>
+                <w:lang w:val="en-GB"/>
+              </w:rPr>
+            </w:pPr>
+            <w:r>
+              <w:rPr>
+                <w:lang w:val="en-GB"/>
+              </w:rPr>
+              <w:t>name</w:t>
+            </w:r>
+          </w:p>
+        </w:tc>
+        <w:tc>
+          <w:tcPr>
+            <w:tcW w:w="3081" w:type="dxa"/>
+          </w:tcPr>
+          <w:p>
+            <w:pPr>
+              <w:jc w:val="both"/>
+              <w:rPr>
+                <w:lang w:val="en-GB"/>
+              </w:rPr>
+            </w:pPr>
+            <w:r>
+              <w:rPr>
+                <w:lang w:val="en-GB"/>
+              </w:rPr>
+              <w:t>String</w:t>
+            </w:r>
+          </w:p>
+        </w:tc>
+        <w:tc>
+          <w:tcPr>
+            <w:tcW w:w="3081" w:type="dxa"/>
+          </w:tcPr>
+          <w:p>
+            <w:pPr>
+              <w:jc w:val="both"/>
+              <w:rPr>
+                <w:lang w:val="en-GB"/>
+              </w:rPr>
+            </w:pPr>
+            <w:r>
+              <w:rPr>
+                <w:lang w:val="en-GB"/>
+              </w:rPr>
+              <w:t>NOT NULL</w:t>
+            </w:r>
+          </w:p>
+        </w:tc>
+      </w:tr>
+      <w:tr>
+        <w:tc>
+          <w:tcPr>
+            <w:tcW w:w="3080" w:type="dxa"/>
+            <w:vAlign w:val="center"/>
+          </w:tcPr>
+          <w:p>
+            <w:pPr>
+              <w:rPr>
+                <w:lang w:val="en-GB"/>
+              </w:rPr>
+            </w:pPr>
+            <w:r>
+              <w:rPr>
+                <w:lang w:val="en-GB"/>
+              </w:rPr>
+              <w:t>username</w:t>
+            </w:r>
+          </w:p>
+        </w:tc>
+        <w:tc>
+          <w:tcPr>
+            <w:tcW w:w="3081" w:type="dxa"/>
+            <w:vAlign w:val="center"/>
+          </w:tcPr>
+          <w:p>
+            <w:pPr>
+              <w:rPr>
+                <w:lang w:val="en-GB"/>
+              </w:rPr>
+            </w:pPr>
+            <w:r>
+              <w:rPr>
+                <w:lang w:val="en-GB"/>
+              </w:rPr>
+              <w:t>String</w:t>
+            </w:r>
+          </w:p>
+        </w:tc>
+        <w:tc>
+          <w:tcPr>
+            <w:tcW w:w="3081" w:type="dxa"/>
+          </w:tcPr>
+          <w:p>
+            <w:pPr>
+              <w:jc w:val="both"/>
+              <w:rPr>
+                <w:lang w:val="en-GB"/>
+              </w:rPr>
+            </w:pPr>
+            <w:r>
+              <w:rPr>
+                <w:lang w:val="en-GB"/>
+              </w:rPr>
+              <w:t>NOT NULL, Unique</w:t>
+            </w:r>
+            <w:r>
+              <w:rPr>
+                <w:lang w:val="en-GB"/>
+              </w:rPr>
+              <w:t>, Valid email format</w:t>
+            </w:r>
+          </w:p>
+        </w:tc>
+      </w:tr>
+      <w:tr>
+        <w:tc>
+          <w:tcPr>
+            <w:tcW w:w="3080" w:type="dxa"/>
+          </w:tcPr>
+          <w:p>
+            <w:pPr>
+              <w:jc w:val="both"/>
+              <w:rPr>
+                <w:lang w:val="en-GB"/>
+              </w:rPr>
+            </w:pPr>
+            <w:r>
+              <w:rPr>
+                <w:lang w:val="en-GB"/>
+              </w:rPr>
+              <w:t>email</w:t>
+            </w:r>
+          </w:p>
+        </w:tc>
+        <w:tc>
+          <w:tcPr>
+            <w:tcW w:w="3081" w:type="dxa"/>
+          </w:tcPr>
+          <w:p>
+            <w:pPr>
+              <w:jc w:val="both"/>
+              <w:rPr>
+                <w:lang w:val="en-GB"/>
+              </w:rPr>
+            </w:pPr>
+            <w:r>
+              <w:rPr>
+                <w:lang w:val="en-GB"/>
+              </w:rPr>
+              <w:t>String</w:t>
+            </w:r>
+          </w:p>
+        </w:tc>
+        <w:tc>
+          <w:tcPr>
+            <w:tcW w:w="3081" w:type="dxa"/>
+          </w:tcPr>
+          <w:p>
+            <w:pPr>
+              <w:jc w:val="both"/>
+              <w:rPr>
+                <w:lang w:val="en-GB"/>
+              </w:rPr>
+            </w:pPr>
+            <w:r>
+              <w:rPr>
+                <w:lang w:val="en-GB"/>
+              </w:rPr>
+              <w:t>NOT NULL</w:t>
+            </w:r>
+          </w:p>
+        </w:tc>
+      </w:tr>
+      <w:tr>
+        <w:tc>
+          <w:tcPr>
+            <w:tcW w:w="3080" w:type="dxa"/>
+          </w:tcPr>
+          <w:p>
+            <w:pPr>
+              <w:jc w:val="both"/>
+              <w:rPr>
+                <w:lang w:val="en-GB"/>
+              </w:rPr>
+            </w:pPr>
+            <w:r>
+              <w:rPr>
+                <w:lang w:val="en-GB"/>
+              </w:rPr>
+              <w:t>password</w:t>
+            </w:r>
+          </w:p>
+        </w:tc>
+        <w:tc>
+          <w:tcPr>
+            <w:tcW w:w="3081" w:type="dxa"/>
+          </w:tcPr>
+          <w:p>
+            <w:pPr>
+              <w:jc w:val="both"/>
+              <w:rPr>
+                <w:lang w:val="en-GB"/>
+              </w:rPr>
+            </w:pPr>
+            <w:r>
+              <w:rPr>
+                <w:lang w:val="en-GB"/>
+              </w:rPr>
+              <w:t>String</w:t>
+            </w:r>
+          </w:p>
+        </w:tc>
+        <w:tc>
+          <w:tcPr>
+            <w:tcW w:w="3081" w:type="dxa"/>
+          </w:tcPr>
+          <w:p>
+            <w:pPr>
+              <w:jc w:val="both"/>
+              <w:rPr>
+                <w:lang w:val="en-GB"/>
+              </w:rPr>
+            </w:pPr>
+            <w:r>
+              <w:rPr>
+                <w:lang w:val="en-GB"/>
+              </w:rPr>
+              <w:t>NOT NULL</w:t>
+            </w:r>
+          </w:p>
+        </w:tc>
+      </w:tr>
+      <w:tr>
+        <w:tc>
+          <w:tcPr>
+            <w:tcW w:w="3080" w:type="dxa"/>
+          </w:tcPr>
+          <w:p>
+            <w:pPr>
+              <w:jc w:val="both"/>
+              <w:rPr>
+                <w:lang w:val="en-GB"/>
+              </w:rPr>
+            </w:pPr>
+            <w:r>
+              <w:rPr>
+                <w:lang w:val="en-GB"/>
+              </w:rPr>
+              <w:t>city</w:t>
+            </w:r>
+          </w:p>
+        </w:tc>
+        <w:tc>
+          <w:tcPr>
+            <w:tcW w:w="3081" w:type="dxa"/>
+          </w:tcPr>
+          <w:p>
+            <w:pPr>
+              <w:jc w:val="both"/>
+              <w:rPr>
+                <w:lang w:val="en-GB"/>
+              </w:rPr>
+            </w:pPr>
+            <w:r>
+              <w:rPr>
+                <w:lang w:val="en-GB"/>
+              </w:rPr>
+              <w:t>String</w:t>
+            </w:r>
+          </w:p>
+        </w:tc>
+        <w:tc>
+          <w:tcPr>
+            <w:tcW w:w="3081" w:type="dxa"/>
+          </w:tcPr>
+          <w:p>
+            <w:pPr>
+              <w:jc w:val="both"/>
+              <w:rPr>
+                <w:lang w:val="en-GB"/>
+              </w:rPr>
+            </w:pPr>
+            <w:r>
+              <w:rPr>
+                <w:lang w:val="en-GB"/>
+              </w:rPr>
+              <w:t>NOT NULL</w:t>
+            </w:r>
+          </w:p>
+        </w:tc>
+      </w:tr>
+      <w:tr>
+        <w:tc>
+          <w:tcPr>
+            <w:tcW w:w="3080" w:type="dxa"/>
+          </w:tcPr>
+          <w:p>
+            <w:pPr>
+              <w:jc w:val="both"/>
+              <w:rPr>
+                <w:lang w:val="en-GB"/>
+              </w:rPr>
+            </w:pPr>
+            <w:proofErr w:type="spellStart"/>
+            <w:r>
+              <w:rPr>
+                <w:lang w:val="en-GB"/>
+              </w:rPr>
+              <w:t>r</w:t>
+            </w:r>
+            <w:r>
+              <w:rPr>
+                <w:lang w:val="en-GB"/>
+              </w:rPr>
+              <w:t>egistration</w:t>
+            </w:r>
+            <w:r>
+              <w:rPr>
+                <w:lang w:val="en-GB"/>
+              </w:rPr>
+              <w:t>_d</w:t>
+            </w:r>
+            <w:r>
+              <w:rPr>
+                <w:lang w:val="en-GB"/>
+              </w:rPr>
+              <w:t>ate</w:t>
+            </w:r>
+            <w:proofErr w:type="spellEnd"/>
+          </w:p>
+        </w:tc>
+        <w:tc>
+          <w:tcPr>
+            <w:tcW w:w="3081" w:type="dxa"/>
+          </w:tcPr>
+          <w:p>
+            <w:pPr>
+              <w:jc w:val="both"/>
+              <w:rPr>
+                <w:lang w:val="en-GB"/>
+              </w:rPr>
+            </w:pPr>
+            <w:r>
+              <w:rPr>
+                <w:lang w:val="en-GB"/>
+              </w:rPr>
+              <w:t>Date</w:t>
+            </w:r>
+          </w:p>
+        </w:tc>
+        <w:tc>
+          <w:tcPr>
+            <w:tcW w:w="3081" w:type="dxa"/>
+          </w:tcPr>
+          <w:p>
+            <w:pPr>
+              <w:jc w:val="both"/>
+              <w:rPr>
+                <w:lang w:val="en-GB"/>
+              </w:rPr>
+            </w:pPr>
+            <w:r>
+              <w:rPr>
+                <w:lang w:val="en-GB"/>
+              </w:rPr>
+              <w:t>NOT NULL</w:t>
+            </w:r>
+          </w:p>
+        </w:tc>
+      </w:tr>
+    </w:tbl>
+    <w:p>
+      <w:pPr>
+        <w:jc w:val="both"/>
+        <w:rPr>
+          <w:lang w:val="en-GB"/>
+        </w:rPr>
+      </w:pPr>
+    </w:p>
+    <w:p>
+      <w:pPr>
+        <w:jc w:val="both"/>
+        <w:rPr>
+          <w:lang w:val="en-GB"/>
+        </w:rPr>
+      </w:pPr>
+    </w:p>
+    <w:tbl>
+      <w:tblPr>
+        <w:tblStyle w:val="TableGrid"/>
+        <w:tblW w:w="0" w:type="auto"/>
+        <w:tblLook w:val="04A0" w:firstRow="1" w:lastRow="0" w:firstColumn="1" w:lastColumn="0" w:noHBand="0" w:noVBand="1"/>
+      </w:tblPr>
+      <w:tblGrid>
+        <w:gridCol w:w="3080"/>
+        <w:gridCol w:w="3081"/>
+        <w:gridCol w:w="3081"/>
+      </w:tblGrid>
+      <w:tr>
+        <w:tc>
+          <w:tcPr>
+            <w:tcW w:w="9242" w:type="dxa"/>
+            <w:gridSpan w:val="3"/>
+            <w:shd w:val="clear" w:color="auto" w:fill="B8CCE4" w:themeFill="accent1" w:themeFillTint="66"/>
+            <w:vAlign w:val="center"/>
+          </w:tcPr>
+          <w:p>
+            <w:pPr>
+              <w:jc w:val="center"/>
+              <w:rPr>
+                <w:b/>
+                <w:lang w:val="en-GB"/>
+              </w:rPr>
+            </w:pPr>
+            <w:r>
+              <w:rPr>
+                <w:b/>
+                <w:lang w:val="en-GB"/>
+              </w:rPr>
+              <w:t>Groups</w:t>
+            </w:r>
+          </w:p>
+        </w:tc>
+      </w:tr>
+      <w:tr>
+        <w:tc>
+          <w:tcPr>
+            <w:tcW w:w="3080" w:type="dxa"/>
+            <w:shd w:val="clear" w:color="auto" w:fill="B8CCE4" w:themeFill="accent1" w:themeFillTint="66"/>
+            <w:vAlign w:val="center"/>
+          </w:tcPr>
+          <w:p>
+            <w:pPr>
+              <w:jc w:val="center"/>
+              <w:rPr>
+                <w:lang w:val="en-GB"/>
+              </w:rPr>
+            </w:pPr>
+            <w:r>
+              <w:rPr>
+                <w:lang w:val="en-GB"/>
+              </w:rPr>
+              <w:t>Attribute</w:t>
+            </w:r>
+          </w:p>
+        </w:tc>
+        <w:tc>
+          <w:tcPr>
+            <w:tcW w:w="3081" w:type="dxa"/>
+            <w:shd w:val="clear" w:color="auto" w:fill="B8CCE4" w:themeFill="accent1" w:themeFillTint="66"/>
+            <w:vAlign w:val="center"/>
+          </w:tcPr>
+          <w:p>
+            <w:pPr>
+              <w:jc w:val="center"/>
+              <w:rPr>
+                <w:lang w:val="en-GB"/>
+              </w:rPr>
+            </w:pPr>
+            <w:r>
+              <w:rPr>
+                <w:lang w:val="en-GB"/>
+              </w:rPr>
+              <w:t>Type</w:t>
+            </w:r>
+          </w:p>
+        </w:tc>
+        <w:tc>
+          <w:tcPr>
+            <w:tcW w:w="3081" w:type="dxa"/>
+            <w:shd w:val="clear" w:color="auto" w:fill="B8CCE4" w:themeFill="accent1" w:themeFillTint="66"/>
+            <w:vAlign w:val="center"/>
+          </w:tcPr>
+          <w:p>
+            <w:pPr>
+              <w:jc w:val="center"/>
+              <w:rPr>
+                <w:lang w:val="en-GB"/>
+              </w:rPr>
+            </w:pPr>
+            <w:r>
+              <w:rPr>
+                <w:lang w:val="en-GB"/>
+              </w:rPr>
+              <w:t>Restrictions</w:t>
+            </w:r>
+          </w:p>
+        </w:tc>
+      </w:tr>
+      <w:tr>
+        <w:tc>
+          <w:tcPr>
+            <w:tcW w:w="3080" w:type="dxa"/>
+          </w:tcPr>
+          <w:p>
+            <w:pPr>
+              <w:jc w:val="both"/>
+              <w:rPr>
+                <w:lang w:val="en-GB"/>
+              </w:rPr>
+            </w:pPr>
+            <w:r>
+              <w:rPr>
+                <w:lang w:val="en-GB"/>
+              </w:rPr>
+              <w:t>id</w:t>
+            </w:r>
+          </w:p>
+        </w:tc>
+        <w:tc>
+          <w:tcPr>
+            <w:tcW w:w="3081" w:type="dxa"/>
+          </w:tcPr>
+          <w:p>
+            <w:pPr>
+              <w:jc w:val="both"/>
+              <w:rPr>
+                <w:lang w:val="en-GB"/>
+              </w:rPr>
+            </w:pPr>
+            <w:r>
+              <w:rPr>
+                <w:lang w:val="en-GB"/>
+              </w:rPr>
+              <w:t>UUID</w:t>
+            </w:r>
+          </w:p>
+        </w:tc>
+        <w:tc>
+          <w:tcPr>
+            <w:tcW w:w="3081" w:type="dxa"/>
+          </w:tcPr>
+          <w:p>
+            <w:pPr>
+              <w:jc w:val="both"/>
+              <w:rPr>
+                <w:lang w:val="en-GB"/>
+              </w:rPr>
+            </w:pPr>
+            <w:r>
+              <w:rPr>
+                <w:lang w:val="en-GB"/>
+              </w:rPr>
+              <w:t>PK</w:t>
+            </w:r>
+          </w:p>
+        </w:tc>
+      </w:tr>
+      <w:tr>
+        <w:tc>
+          <w:tcPr>
+            <w:tcW w:w="3080" w:type="dxa"/>
+          </w:tcPr>
+          <w:p>
+            <w:pPr>
+              <w:jc w:val="both"/>
+              <w:rPr>
+                <w:lang w:val="en-GB"/>
+              </w:rPr>
+            </w:pPr>
+            <w:r>
+              <w:rPr>
+                <w:lang w:val="en-GB"/>
+              </w:rPr>
+              <w:t>name</w:t>
+            </w:r>
+          </w:p>
+        </w:tc>
+        <w:tc>
+          <w:tcPr>
+            <w:tcW w:w="3081" w:type="dxa"/>
+          </w:tcPr>
+          <w:p>
+            <w:pPr>
+              <w:jc w:val="both"/>
+              <w:rPr>
+                <w:lang w:val="en-GB"/>
+              </w:rPr>
+            </w:pPr>
+            <w:r>
+              <w:rPr>
+                <w:lang w:val="en-GB"/>
+              </w:rPr>
+              <w:t>String</w:t>
+            </w:r>
+          </w:p>
+        </w:tc>
+        <w:tc>
+          <w:tcPr>
+            <w:tcW w:w="3081" w:type="dxa"/>
+          </w:tcPr>
+          <w:p>
+            <w:pPr>
+              <w:jc w:val="both"/>
+              <w:rPr>
+                <w:lang w:val="en-GB"/>
+              </w:rPr>
+            </w:pPr>
+            <w:r>
+              <w:rPr>
+                <w:lang w:val="en-GB"/>
+              </w:rPr>
+              <w:t>NOT NULL</w:t>
+            </w:r>
+          </w:p>
+        </w:tc>
+      </w:tr>
+      <w:tr>
+        <w:tc>
+          <w:tcPr>
+            <w:tcW w:w="3080" w:type="dxa"/>
+          </w:tcPr>
+          <w:p>
+            <w:pPr>
+              <w:jc w:val="both"/>
+              <w:rPr>
+                <w:lang w:val="en-GB"/>
+              </w:rPr>
+            </w:pPr>
+            <w:proofErr w:type="spellStart"/>
+            <w:r>
+              <w:rPr>
+                <w:lang w:val="en-GB"/>
+              </w:rPr>
+              <w:t>owner_id</w:t>
+            </w:r>
+            <w:proofErr w:type="spellEnd"/>
+          </w:p>
+        </w:tc>
+        <w:tc>
+          <w:tcPr>
+            <w:tcW w:w="3081" w:type="dxa"/>
+          </w:tcPr>
+          <w:p>
+            <w:pPr>
+              <w:jc w:val="both"/>
+              <w:rPr>
+                <w:lang w:val="en-GB"/>
+              </w:rPr>
+            </w:pPr>
+            <w:r>
+              <w:rPr>
+                <w:lang w:val="en-GB"/>
+              </w:rPr>
+              <w:t>UUID</w:t>
+            </w:r>
+          </w:p>
+        </w:tc>
+        <w:tc>
+          <w:tcPr>
+            <w:tcW w:w="3081" w:type="dxa"/>
+          </w:tcPr>
+          <w:p>
+            <w:pPr>
+              <w:jc w:val="both"/>
+              <w:rPr>
+                <w:lang w:val="en-GB"/>
+              </w:rPr>
+            </w:pPr>
+            <w:r>
+              <w:rPr>
+                <w:lang w:val="en-GB"/>
+              </w:rPr>
+              <w:t>FK(users), NOT NULL</w:t>
+            </w:r>
+          </w:p>
+        </w:tc>
+      </w:tr>
+    </w:tbl>
+    <w:p>
+      <w:pPr>
+        <w:jc w:val="both"/>
+        <w:rPr>
+          <w:lang w:val="en-GB"/>
+        </w:rPr>
+      </w:pPr>
+    </w:p>
+    <w:p>
+      <w:pPr>
+        <w:jc w:val="both"/>
+        <w:rPr>
+          <w:lang w:val="en-GB"/>
+        </w:rPr>
+      </w:pPr>
+    </w:p>
+    <w:tbl>
+      <w:tblPr>
+        <w:tblStyle w:val="TableGrid"/>
+        <w:tblW w:w="0" w:type="auto"/>
+        <w:tblLook w:val="04A0" w:firstRow="1" w:lastRow="0" w:firstColumn="1" w:lastColumn="0" w:noHBand="0" w:noVBand="1"/>
+      </w:tblPr>
+      <w:tblGrid>
+        <w:gridCol w:w="3080"/>
+        <w:gridCol w:w="3081"/>
+        <w:gridCol w:w="3081"/>
+      </w:tblGrid>
+      <w:tr>
+        <w:tc>
+          <w:tcPr>
+            <w:tcW w:w="9242" w:type="dxa"/>
+            <w:gridSpan w:val="3"/>
+            <w:shd w:val="clear" w:color="auto" w:fill="B8CCE4" w:themeFill="accent1" w:themeFillTint="66"/>
+            <w:vAlign w:val="center"/>
+          </w:tcPr>
+          <w:p>
+            <w:pPr>
+              <w:jc w:val="center"/>
+              <w:rPr>
+                <w:b/>
+                <w:lang w:val="en-GB"/>
+              </w:rPr>
+            </w:pPr>
+            <w:proofErr w:type="spellStart"/>
+            <w:r>
+              <w:rPr>
+                <w:b/>
+                <w:lang w:val="en-GB"/>
+              </w:rPr>
+              <w:t>Group_members</w:t>
+            </w:r>
+            <w:proofErr w:type="spellEnd"/>
+          </w:p>
+        </w:tc>
+      </w:tr>
+      <w:tr>
+        <w:tc>
+          <w:tcPr>
+            <w:tcW w:w="3080" w:type="dxa"/>
+            <w:shd w:val="clear" w:color="auto" w:fill="B8CCE4" w:themeFill="accent1" w:themeFillTint="66"/>
+            <w:vAlign w:val="center"/>
+          </w:tcPr>
+          <w:p>
+            <w:pPr>
+              <w:jc w:val="center"/>
+              <w:rPr>
+                <w:lang w:val="en-GB"/>
+              </w:rPr>
+            </w:pPr>
+            <w:r>
+              <w:rPr>
+                <w:lang w:val="en-GB"/>
+              </w:rPr>
+              <w:t>Attribute</w:t>
+            </w:r>
+          </w:p>
+        </w:tc>
+        <w:tc>
+          <w:tcPr>
+            <w:tcW w:w="3081" w:type="dxa"/>
+            <w:shd w:val="clear" w:color="auto" w:fill="B8CCE4" w:themeFill="accent1" w:themeFillTint="66"/>
+            <w:vAlign w:val="center"/>
+          </w:tcPr>
+          <w:p>
+            <w:pPr>
+              <w:jc w:val="center"/>
+              <w:rPr>
+                <w:lang w:val="en-GB"/>
+              </w:rPr>
+            </w:pPr>
+            <w:r>
+              <w:rPr>
+                <w:lang w:val="en-GB"/>
+              </w:rPr>
+              <w:t>Type</w:t>
+            </w:r>
+          </w:p>
+        </w:tc>
+        <w:tc>
+          <w:tcPr>
+            <w:tcW w:w="3081" w:type="dxa"/>
+            <w:shd w:val="clear" w:color="auto" w:fill="B8CCE4" w:themeFill="accent1" w:themeFillTint="66"/>
+            <w:vAlign w:val="center"/>
+          </w:tcPr>
+          <w:p>
+            <w:pPr>
+              <w:jc w:val="center"/>
+              <w:rPr>
+                <w:lang w:val="en-GB"/>
+              </w:rPr>
+            </w:pPr>
+            <w:r>
+              <w:rPr>
+                <w:lang w:val="en-GB"/>
+              </w:rPr>
+              <w:t>Restrictions</w:t>
+            </w:r>
+          </w:p>
+        </w:tc>
+      </w:tr>
+      <w:tr>
+        <w:tc>
+          <w:tcPr>
+            <w:tcW w:w="3080" w:type="dxa"/>
+          </w:tcPr>
+          <w:p>
+            <w:pPr>
+              <w:jc w:val="both"/>
+              <w:rPr>
+                <w:lang w:val="en-GB"/>
+              </w:rPr>
+            </w:pPr>
+            <w:r>
+              <w:rPr>
+                <w:lang w:val="en-GB"/>
+              </w:rPr>
+              <w:t>id</w:t>
+            </w:r>
+          </w:p>
+        </w:tc>
+        <w:tc>
+          <w:tcPr>
+            <w:tcW w:w="3081" w:type="dxa"/>
+          </w:tcPr>
+          <w:p>
+            <w:pPr>
+              <w:jc w:val="both"/>
+              <w:rPr>
+                <w:lang w:val="en-GB"/>
+              </w:rPr>
+            </w:pPr>
+            <w:r>
+              <w:rPr>
+                <w:lang w:val="en-GB"/>
+              </w:rPr>
+              <w:t>UUID</w:t>
+            </w:r>
+          </w:p>
+        </w:tc>
+        <w:tc>
+          <w:tcPr>
+            <w:tcW w:w="3081" w:type="dxa"/>
+          </w:tcPr>
+          <w:p>
+            <w:pPr>
+              <w:jc w:val="both"/>
+              <w:rPr>
+                <w:lang w:val="en-GB"/>
+              </w:rPr>
+            </w:pPr>
+            <w:r>
+              <w:rPr>
+                <w:lang w:val="en-GB"/>
+              </w:rPr>
+              <w:t>PK</w:t>
+            </w:r>
+          </w:p>
+        </w:tc>
+      </w:tr>
+      <w:tr>
+        <w:tc>
+          <w:tcPr>
+            <w:tcW w:w="3080" w:type="dxa"/>
+          </w:tcPr>
+          <w:p>
+            <w:pPr>
+              <w:jc w:val="both"/>
+              <w:rPr>
+                <w:lang w:val="en-GB"/>
+              </w:rPr>
+            </w:pPr>
+            <w:proofErr w:type="spellStart"/>
+            <w:r>
+              <w:rPr>
+                <w:lang w:val="en-GB"/>
+              </w:rPr>
+              <w:t>group_id</w:t>
+            </w:r>
+            <w:proofErr w:type="spellEnd"/>
+          </w:p>
+        </w:tc>
+        <w:tc>
+          <w:tcPr>
+            <w:tcW w:w="3081" w:type="dxa"/>
+          </w:tcPr>
+          <w:p>
+            <w:pPr>
+              <w:jc w:val="both"/>
+              <w:rPr>
+                <w:lang w:val="en-GB"/>
+              </w:rPr>
+            </w:pPr>
+            <w:r>
+              <w:rPr>
+                <w:lang w:val="en-GB"/>
+              </w:rPr>
+              <w:t>UUID</w:t>
+            </w:r>
+          </w:p>
+        </w:tc>
+        <w:tc>
+          <w:tcPr>
+            <w:tcW w:w="3081" w:type="dxa"/>
+          </w:tcPr>
+          <w:p>
+            <w:pPr>
+              <w:jc w:val="both"/>
+              <w:rPr>
+                <w:lang w:val="en-GB"/>
+              </w:rPr>
+            </w:pPr>
+            <w:r>
+              <w:rPr>
+                <w:lang w:val="en-GB"/>
+              </w:rPr>
+              <w:t>FK(groups)</w:t>
+            </w:r>
+            <w:r>
+              <w:rPr>
+                <w:lang w:val="en-GB"/>
+              </w:rPr>
+              <w:t>, NOT NULL</w:t>
+            </w:r>
+          </w:p>
+        </w:tc>
+      </w:tr>
+      <w:tr>
+        <w:tc>
+          <w:tcPr>
+            <w:tcW w:w="3080" w:type="dxa"/>
+          </w:tcPr>
+          <w:p>
+            <w:pPr>
+              <w:jc w:val="both"/>
+              <w:rPr>
+                <w:lang w:val="en-GB"/>
+              </w:rPr>
+            </w:pPr>
+            <w:proofErr w:type="spellStart"/>
+            <w:r>
+              <w:rPr>
+                <w:lang w:val="en-GB"/>
+              </w:rPr>
+              <w:t>user_id</w:t>
+            </w:r>
+            <w:proofErr w:type="spellEnd"/>
+          </w:p>
+        </w:tc>
+        <w:tc>
+          <w:tcPr>
+            <w:tcW w:w="3081" w:type="dxa"/>
+          </w:tcPr>
+          <w:p>
+            <w:pPr>
+              <w:jc w:val="both"/>
+              <w:rPr>
+                <w:lang w:val="en-GB"/>
+              </w:rPr>
+            </w:pPr>
+            <w:r>
+              <w:rPr>
+                <w:lang w:val="en-GB"/>
+              </w:rPr>
+              <w:t>UUID</w:t>
+            </w:r>
+          </w:p>
+        </w:tc>
+        <w:tc>
+          <w:tcPr>
+            <w:tcW w:w="3081" w:type="dxa"/>
+          </w:tcPr>
+          <w:p>
+            <w:pPr>
+              <w:jc w:val="both"/>
+              <w:rPr>
+                <w:lang w:val="en-GB"/>
+              </w:rPr>
+            </w:pPr>
+            <w:r>
+              <w:rPr>
+                <w:lang w:val="en-GB"/>
+              </w:rPr>
+              <w:t>FK(users)</w:t>
+            </w:r>
+            <w:r>
+              <w:rPr>
+                <w:lang w:val="en-GB"/>
+              </w:rPr>
+              <w:t>, NOT NULL</w:t>
+            </w:r>
+          </w:p>
+        </w:tc>
+      </w:tr>
+      <w:tr>
+        <w:tc>
+          <w:tcPr>
+            <w:tcW w:w="3080" w:type="dxa"/>
+          </w:tcPr>
+          <w:p>
+            <w:pPr>
+              <w:jc w:val="both"/>
+              <w:rPr>
+                <w:lang w:val="en-GB"/>
+              </w:rPr>
+            </w:pPr>
+            <w:r>
+              <w:rPr>
+                <w:lang w:val="en-GB"/>
+              </w:rPr>
+              <w:t>tag</w:t>
+            </w:r>
+          </w:p>
+        </w:tc>
+        <w:tc>
+          <w:tcPr>
+            <w:tcW w:w="3081" w:type="dxa"/>
+          </w:tcPr>
+          <w:p>
+            <w:pPr>
+              <w:jc w:val="both"/>
+              <w:rPr>
+                <w:lang w:val="en-GB"/>
+              </w:rPr>
+            </w:pPr>
+            <w:r>
+              <w:rPr>
+                <w:lang w:val="en-GB"/>
+              </w:rPr>
+              <w:t>String</w:t>
+            </w:r>
+          </w:p>
+        </w:tc>
+        <w:tc>
+          <w:tcPr>
+            <w:tcW w:w="3081" w:type="dxa"/>
+          </w:tcPr>
+          <w:p>
+            <w:pPr>
+              <w:jc w:val="both"/>
+              <w:rPr>
+                <w:lang w:val="en-GB"/>
+              </w:rPr>
+            </w:pPr>
+            <w:r>
+              <w:rPr>
+                <w:lang w:val="en-GB"/>
+              </w:rPr>
+              <w:t>optional</w:t>
+            </w:r>
+          </w:p>
+        </w:tc>
+      </w:tr>
+    </w:tbl>
+    <w:p>
+      <w:pPr>
+        <w:jc w:val="both"/>
+        <w:rPr>
+          <w:lang w:val="en-GB"/>
+        </w:rPr>
+      </w:pPr>
+    </w:p>
+    <w:p>
+      <w:pPr>
+        <w:jc w:val="both"/>
+        <w:rPr>
+          <w:lang w:val="en-GB"/>
+        </w:rPr>
+      </w:pPr>
+    </w:p>
+    <w:p>
+      <w:pPr>
+        <w:jc w:val="both"/>
+        <w:rPr>
+          <w:lang w:val="en-GB"/>
+        </w:rPr>
+      </w:pPr>
+    </w:p>
+    <w:p>
+      <w:pPr>
+        <w:jc w:val="both"/>
+        <w:rPr>
+          <w:lang w:val="en-GB"/>
+        </w:rPr>
+      </w:pPr>
+    </w:p>
+    <w:p>
+      <w:pPr>
+        <w:jc w:val="both"/>
+        <w:rPr>
+          <w:lang w:val="en-GB"/>
+        </w:rPr>
+      </w:pPr>
+    </w:p>
+    <w:p>
+      <w:pPr>
+        <w:jc w:val="both"/>
+        <w:rPr>
+          <w:lang w:val="en-GB"/>
+        </w:rPr>
+      </w:pPr>
+    </w:p>
+    <w:p>
+      <w:pPr>
+        <w:jc w:val="both"/>
+        <w:rPr>
+          <w:lang w:val="en-GB"/>
+        </w:rPr>
+      </w:pPr>
+    </w:p>
+    <w:tbl>
+      <w:tblPr>
+        <w:tblStyle w:val="TableGrid"/>
+        <w:tblW w:w="0" w:type="auto"/>
+        <w:tblLook w:val="04A0" w:firstRow="1" w:lastRow="0" w:firstColumn="1" w:lastColumn="0" w:noHBand="0" w:noVBand="1"/>
+      </w:tblPr>
+      <w:tblGrid>
+        <w:gridCol w:w="3080"/>
+        <w:gridCol w:w="3081"/>
+        <w:gridCol w:w="3081"/>
+      </w:tblGrid>
+      <w:tr>
+        <w:tc>
+          <w:tcPr>
+            <w:tcW w:w="9242" w:type="dxa"/>
+            <w:gridSpan w:val="3"/>
+            <w:shd w:val="clear" w:color="auto" w:fill="B8CCE4" w:themeFill="accent1" w:themeFillTint="66"/>
+            <w:vAlign w:val="center"/>
+          </w:tcPr>
+          <w:p>
+            <w:pPr>
+              <w:jc w:val="center"/>
+              <w:rPr>
+                <w:b/>
+                <w:lang w:val="en-GB"/>
+              </w:rPr>
+            </w:pPr>
+            <w:r>
+              <w:rPr>
+                <w:b/>
+                <w:lang w:val="en-GB"/>
+              </w:rPr>
+              <w:t>Foods</w:t>
+            </w:r>
+          </w:p>
+        </w:tc>
+      </w:tr>
+      <w:tr>
+        <w:tc>
+          <w:tcPr>
+            <w:tcW w:w="3080" w:type="dxa"/>
+            <w:shd w:val="clear" w:color="auto" w:fill="B8CCE4" w:themeFill="accent1" w:themeFillTint="66"/>
+            <w:vAlign w:val="center"/>
+          </w:tcPr>
+          <w:p>
+            <w:pPr>
+              <w:jc w:val="center"/>
+              <w:rPr>
+                <w:lang w:val="en-GB"/>
+              </w:rPr>
+            </w:pPr>
+            <w:r>
+              <w:rPr>
+                <w:lang w:val="en-GB"/>
+              </w:rPr>
+              <w:t>Attribute</w:t>
+            </w:r>
+          </w:p>
+        </w:tc>
+        <w:tc>
+          <w:tcPr>
+            <w:tcW w:w="3081" w:type="dxa"/>
+            <w:shd w:val="clear" w:color="auto" w:fill="B8CCE4" w:themeFill="accent1" w:themeFillTint="66"/>
+            <w:vAlign w:val="center"/>
+          </w:tcPr>
+          <w:p>
+            <w:pPr>
+              <w:jc w:val="center"/>
+              <w:rPr>
+                <w:lang w:val="en-GB"/>
+              </w:rPr>
+            </w:pPr>
+            <w:r>
+              <w:rPr>
+                <w:lang w:val="en-GB"/>
+              </w:rPr>
+              <w:t>Type</w:t>
+            </w:r>
+          </w:p>
+        </w:tc>
+        <w:tc>
+          <w:tcPr>
+            <w:tcW w:w="3081" w:type="dxa"/>
+            <w:shd w:val="clear" w:color="auto" w:fill="B8CCE4" w:themeFill="accent1" w:themeFillTint="66"/>
+            <w:vAlign w:val="center"/>
+          </w:tcPr>
+          <w:p>
+            <w:pPr>
+              <w:jc w:val="center"/>
+              <w:rPr>
+                <w:lang w:val="en-GB"/>
+              </w:rPr>
+            </w:pPr>
+            <w:r>
+              <w:rPr>
+                <w:lang w:val="en-GB"/>
+              </w:rPr>
+              <w:t>Restrictions</w:t>
+            </w:r>
+          </w:p>
+        </w:tc>
+      </w:tr>
+      <w:tr>
+        <w:tc>
+          <w:tcPr>
+            <w:tcW w:w="3080" w:type="dxa"/>
+          </w:tcPr>
+          <w:p>
+            <w:pPr>
+              <w:jc w:val="both"/>
+              <w:rPr>
+                <w:lang w:val="en-GB"/>
+              </w:rPr>
+            </w:pPr>
+            <w:r>
+              <w:rPr>
+                <w:lang w:val="en-GB"/>
+              </w:rPr>
+              <w:t>id</w:t>
+            </w:r>
+          </w:p>
+        </w:tc>
+        <w:tc>
+          <w:tcPr>
+            <w:tcW w:w="3081" w:type="dxa"/>
+          </w:tcPr>
+          <w:p>
+            <w:pPr>
+              <w:jc w:val="both"/>
+              <w:rPr>
+                <w:lang w:val="en-GB"/>
+              </w:rPr>
+            </w:pPr>
+            <w:r>
+              <w:rPr>
+                <w:lang w:val="en-GB"/>
+              </w:rPr>
+              <w:t>UUID</w:t>
+            </w:r>
+          </w:p>
+        </w:tc>
+        <w:tc>
+          <w:tcPr>
+            <w:tcW w:w="3081" w:type="dxa"/>
+          </w:tcPr>
+          <w:p>
+            <w:pPr>
+              <w:jc w:val="both"/>
+              <w:rPr>
+                <w:lang w:val="en-GB"/>
+              </w:rPr>
+            </w:pPr>
+            <w:r>
+              <w:rPr>
+                <w:lang w:val="en-GB"/>
+              </w:rPr>
+              <w:t>PK</w:t>
+            </w:r>
+          </w:p>
+        </w:tc>
+      </w:tr>
+      <w:tr>
+        <w:tc>
+          <w:tcPr>
+            <w:tcW w:w="3080" w:type="dxa"/>
+          </w:tcPr>
+          <w:p>
+            <w:pPr>
+              <w:jc w:val="both"/>
+              <w:rPr>
+                <w:lang w:val="en-GB"/>
+              </w:rPr>
+            </w:pPr>
+            <w:proofErr w:type="spellStart"/>
+            <w:r>
+              <w:rPr>
+                <w:lang w:val="en-GB"/>
+              </w:rPr>
+              <w:t>user_id</w:t>
+            </w:r>
+            <w:proofErr w:type="spellEnd"/>
+          </w:p>
+        </w:tc>
+        <w:tc>
+          <w:tcPr>
+            <w:tcW w:w="3081" w:type="dxa"/>
+          </w:tcPr>
+          <w:p>
+            <w:pPr>
+              <w:jc w:val="both"/>
+              <w:rPr>
+                <w:lang w:val="en-GB"/>
+              </w:rPr>
+            </w:pPr>
+            <w:r>
+              <w:rPr>
+                <w:lang w:val="en-GB"/>
+              </w:rPr>
+              <w:t>UUID</w:t>
+            </w:r>
+          </w:p>
+        </w:tc>
+        <w:tc>
+          <w:tcPr>
+            <w:tcW w:w="3081" w:type="dxa"/>
+          </w:tcPr>
+          <w:p>
+            <w:pPr>
+              <w:jc w:val="both"/>
+              <w:rPr>
+                <w:lang w:val="en-GB"/>
+              </w:rPr>
+            </w:pPr>
+            <w:r>
+              <w:rPr>
+                <w:lang w:val="en-GB"/>
+              </w:rPr>
+              <w:t>FK(users), NOT NULL</w:t>
+            </w:r>
+          </w:p>
+        </w:tc>
+      </w:tr>
+      <w:tr>
+        <w:tc>
+          <w:tcPr>
+            <w:tcW w:w="3080" w:type="dxa"/>
+          </w:tcPr>
+          <w:p>
+            <w:pPr>
+              <w:jc w:val="both"/>
+              <w:rPr>
+                <w:lang w:val="en-GB"/>
+              </w:rPr>
+            </w:pPr>
+            <w:r>
+              <w:rPr>
+                <w:lang w:val="en-GB"/>
+              </w:rPr>
+              <w:t>name</w:t>
+            </w:r>
+          </w:p>
+        </w:tc>
+        <w:tc>
+          <w:tcPr>
+            <w:tcW w:w="3081" w:type="dxa"/>
+          </w:tcPr>
+          <w:p>
+            <w:pPr>
+              <w:jc w:val="both"/>
+              <w:rPr>
+                <w:lang w:val="en-GB"/>
+              </w:rPr>
+            </w:pPr>
+            <w:r>
+              <w:rPr>
+                <w:lang w:val="en-GB"/>
+              </w:rPr>
+              <w:t>String</w:t>
+            </w:r>
+          </w:p>
+        </w:tc>
+        <w:tc>
+          <w:tcPr>
+            <w:tcW w:w="3081" w:type="dxa"/>
+          </w:tcPr>
+          <w:p>
+            <w:pPr>
+              <w:jc w:val="both"/>
+              <w:rPr>
+                <w:lang w:val="en-GB"/>
+              </w:rPr>
+            </w:pPr>
+            <w:r>
+              <w:rPr>
+                <w:lang w:val="en-GB"/>
+              </w:rPr>
+              <w:t>NOT NULL</w:t>
+            </w:r>
+          </w:p>
+        </w:tc>
+      </w:tr>
+      <w:tr>
+        <w:tc>
+          <w:tcPr>
+            <w:tcW w:w="3080" w:type="dxa"/>
+          </w:tcPr>
+          <w:p>
+            <w:pPr>
+              <w:jc w:val="both"/>
+              <w:rPr>
+                <w:lang w:val="en-GB"/>
+              </w:rPr>
+            </w:pPr>
+            <w:proofErr w:type="spellStart"/>
+            <w:r>
+              <w:rPr>
+                <w:lang w:val="en-GB"/>
+              </w:rPr>
+              <w:t>q</w:t>
+            </w:r>
+            <w:r>
+              <w:rPr>
+                <w:lang w:val="en-GB"/>
+              </w:rPr>
+              <w:t>uantity</w:t>
+            </w:r>
+            <w:r>
+              <w:rPr>
+                <w:lang w:val="en-GB"/>
+              </w:rPr>
+              <w:t>_value</w:t>
+            </w:r>
+            <w:proofErr w:type="spellEnd"/>
+          </w:p>
+        </w:tc>
+        <w:tc>
+          <w:tcPr>
+            <w:tcW w:w="3081" w:type="dxa"/>
+          </w:tcPr>
+          <w:p>
+            <w:pPr>
+              <w:jc w:val="both"/>
+              <w:rPr>
+                <w:lang w:val="en-GB"/>
+              </w:rPr>
+            </w:pPr>
+            <w:r>
+              <w:rPr>
+                <w:lang w:val="en-GB"/>
+              </w:rPr>
+              <w:t>Float</w:t>
+            </w:r>
+          </w:p>
+        </w:tc>
+        <w:tc>
+          <w:tcPr>
+            <w:tcW w:w="3081" w:type="dxa"/>
+          </w:tcPr>
+          <w:p>
+            <w:pPr>
+              <w:jc w:val="both"/>
+              <w:rPr>
+                <w:lang w:val="en-GB"/>
+              </w:rPr>
+            </w:pPr>
+            <w:r>
+              <w:rPr>
+                <w:lang w:val="en-GB"/>
+              </w:rPr>
+              <w:t>optional</w:t>
+            </w:r>
+          </w:p>
+        </w:tc>
+      </w:tr>
+      <w:tr>
+        <w:tc>
+          <w:tcPr>
+            <w:tcW w:w="3080" w:type="dxa"/>
+          </w:tcPr>
+          <w:p>
+            <w:pPr>
+              <w:jc w:val="both"/>
+              <w:rPr>
+                <w:lang w:val="en-GB"/>
+              </w:rPr>
+            </w:pPr>
+            <w:proofErr w:type="spellStart"/>
+            <w:r>
+              <w:rPr>
+                <w:lang w:val="en-GB"/>
+              </w:rPr>
+              <w:t>quantity_unit</w:t>
+            </w:r>
+            <w:proofErr w:type="spellEnd"/>
+          </w:p>
+        </w:tc>
+        <w:tc>
+          <w:tcPr>
+            <w:tcW w:w="3081" w:type="dxa"/>
+          </w:tcPr>
+          <w:p>
+            <w:pPr>
+              <w:jc w:val="both"/>
+              <w:rPr>
+                <w:lang w:val="en-GB"/>
+              </w:rPr>
+            </w:pPr>
+            <w:r>
+              <w:rPr>
+                <w:lang w:val="en-GB"/>
+              </w:rPr>
+              <w:t>String</w:t>
+            </w:r>
+          </w:p>
+        </w:tc>
+        <w:tc>
+          <w:tcPr>
+            <w:tcW w:w="3081" w:type="dxa"/>
+          </w:tcPr>
+          <w:p>
+            <w:pPr>
+              <w:jc w:val="both"/>
+              <w:rPr>
+                <w:lang w:val="en-GB"/>
+              </w:rPr>
+            </w:pPr>
+            <w:r>
+              <w:rPr>
+                <w:lang w:val="en-GB"/>
+              </w:rPr>
+              <w:t>optional</w:t>
+            </w:r>
+          </w:p>
+        </w:tc>
+      </w:tr>
+      <w:tr>
+        <w:tc>
+          <w:tcPr>
+            <w:tcW w:w="3080" w:type="dxa"/>
+          </w:tcPr>
+          <w:p>
+            <w:pPr>
+              <w:jc w:val="both"/>
+              <w:rPr>
+                <w:lang w:val="en-GB"/>
+              </w:rPr>
+            </w:pPr>
+            <w:r>
+              <w:rPr>
+                <w:lang w:val="en-GB"/>
+              </w:rPr>
+              <w:t>category</w:t>
+            </w:r>
+          </w:p>
+        </w:tc>
+        <w:tc>
+          <w:tcPr>
+            <w:tcW w:w="3081" w:type="dxa"/>
+          </w:tcPr>
+          <w:p>
+            <w:pPr>
+              <w:jc w:val="both"/>
+              <w:rPr>
+                <w:lang w:val="en-GB"/>
+              </w:rPr>
+            </w:pPr>
+            <w:proofErr w:type="spellStart"/>
+            <w:r>
+              <w:rPr>
+                <w:lang w:val="en-GB"/>
+              </w:rPr>
+              <w:t>Enum</w:t>
+            </w:r>
+            <w:proofErr w:type="spellEnd"/>
+          </w:p>
+        </w:tc>
+        <w:tc>
+          <w:tcPr>
+            <w:tcW w:w="3081" w:type="dxa"/>
+          </w:tcPr>
+          <w:p>
+            <w:pPr>
+              <w:jc w:val="both"/>
+              <w:rPr>
+                <w:lang w:val="en-GB"/>
+              </w:rPr>
+            </w:pPr>
+            <w:r>
+              <w:rPr>
+                <w:lang w:val="en-GB"/>
+              </w:rPr>
+              <w:t>NOT NULL</w:t>
+            </w:r>
+          </w:p>
+        </w:tc>
+      </w:tr>
+      <w:tr>
+        <w:tc>
+          <w:tcPr>
+            <w:tcW w:w="3080" w:type="dxa"/>
+          </w:tcPr>
+          <w:p>
+            <w:pPr>
+              <w:jc w:val="both"/>
+              <w:rPr>
+                <w:lang w:val="en-GB"/>
+              </w:rPr>
+            </w:pPr>
+            <w:proofErr w:type="spellStart"/>
+            <w:r>
+              <w:rPr>
+                <w:lang w:val="en-GB"/>
+              </w:rPr>
+              <w:lastRenderedPageBreak/>
+              <w:t>expiration_date</w:t>
+            </w:r>
+            <w:proofErr w:type="spellEnd"/>
+          </w:p>
+        </w:tc>
+        <w:tc>
+          <w:tcPr>
+            <w:tcW w:w="3081" w:type="dxa"/>
+          </w:tcPr>
+          <w:p>
+            <w:pPr>
+              <w:jc w:val="both"/>
+              <w:rPr>
+                <w:lang w:val="en-GB"/>
+              </w:rPr>
+            </w:pPr>
+            <w:r>
+              <w:rPr>
+                <w:lang w:val="en-GB"/>
+              </w:rPr>
+              <w:t>Date</w:t>
+            </w:r>
+          </w:p>
+        </w:tc>
+        <w:tc>
+          <w:tcPr>
+            <w:tcW w:w="3081" w:type="dxa"/>
+          </w:tcPr>
+          <w:p>
+            <w:pPr>
+              <w:jc w:val="both"/>
+              <w:rPr>
+                <w:lang w:val="en-GB"/>
+              </w:rPr>
+            </w:pPr>
+            <w:r>
+              <w:rPr>
+                <w:lang w:val="en-GB"/>
+              </w:rPr>
+              <w:t>NOT NULL</w:t>
+            </w:r>
+          </w:p>
+        </w:tc>
+      </w:tr>
+      <w:tr>
+        <w:tc>
+          <w:tcPr>
+            <w:tcW w:w="3080" w:type="dxa"/>
+          </w:tcPr>
+          <w:p>
+            <w:pPr>
+              <w:jc w:val="both"/>
+              <w:rPr>
+                <w:lang w:val="en-GB"/>
+              </w:rPr>
+            </w:pPr>
+            <w:proofErr w:type="spellStart"/>
+            <w:r>
+              <w:rPr>
+                <w:lang w:val="en-GB"/>
+              </w:rPr>
+              <w:t>is_available</w:t>
+            </w:r>
+            <w:proofErr w:type="spellEnd"/>
+          </w:p>
+        </w:tc>
+        <w:tc>
+          <w:tcPr>
+            <w:tcW w:w="3081" w:type="dxa"/>
+          </w:tcPr>
+          <w:p>
+            <w:pPr>
+              <w:jc w:val="both"/>
+              <w:rPr>
+                <w:lang w:val="en-GB"/>
+              </w:rPr>
+            </w:pPr>
+            <w:r>
+              <w:rPr>
+                <w:lang w:val="en-GB"/>
+              </w:rPr>
+              <w:t>Boolean</w:t>
+            </w:r>
+          </w:p>
+        </w:tc>
+        <w:tc>
+          <w:tcPr>
+            <w:tcW w:w="3081" w:type="dxa"/>
+          </w:tcPr>
+          <w:p>
+            <w:pPr>
+              <w:jc w:val="both"/>
+              <w:rPr>
+                <w:lang w:val="en-GB"/>
+              </w:rPr>
+            </w:pPr>
+            <w:r>
+              <w:rPr>
+                <w:lang w:val="en-GB"/>
+              </w:rPr>
+              <w:t>DEFAULT false</w:t>
+            </w:r>
+          </w:p>
+        </w:tc>
+      </w:tr>
+    </w:tbl>
+    <w:p>
+      <w:pPr>
+        <w:jc w:val="both"/>
+        <w:rPr>
+          <w:lang w:val="en-GB"/>
+        </w:rPr>
+      </w:pPr>
+    </w:p>
+    <w:p>
+      <w:pPr>
+        <w:jc w:val="both"/>
+        <w:rPr>
+          <w:lang w:val="en-GB"/>
+        </w:rPr>
+      </w:pPr>
+    </w:p>
+    <w:tbl>
+      <w:tblPr>
+        <w:tblStyle w:val="TableGrid"/>
+        <w:tblW w:w="0" w:type="auto"/>
+        <w:tblLook w:val="04A0" w:firstRow="1" w:lastRow="0" w:firstColumn="1" w:lastColumn="0" w:noHBand="0" w:noVBand="1"/>
+      </w:tblPr>
+      <w:tblGrid>
+        <w:gridCol w:w="3080"/>
+        <w:gridCol w:w="3081"/>
+        <w:gridCol w:w="3081"/>
+      </w:tblGrid>
+      <w:tr>
+        <w:tc>
+          <w:tcPr>
+            <w:tcW w:w="9242" w:type="dxa"/>
+            <w:gridSpan w:val="3"/>
+            <w:shd w:val="clear" w:color="auto" w:fill="B8CCE4" w:themeFill="accent1" w:themeFillTint="66"/>
+            <w:vAlign w:val="center"/>
+          </w:tcPr>
+          <w:p>
+            <w:pPr>
+              <w:jc w:val="center"/>
+              <w:rPr>
+                <w:lang w:val="en-GB"/>
+              </w:rPr>
+            </w:pPr>
+            <w:r>
+              <w:rPr>
+                <w:lang w:val="en-GB"/>
+              </w:rPr>
+              <w:t>Claims</w:t>
+            </w:r>
+          </w:p>
+        </w:tc>
+      </w:tr>
+      <w:tr>
+        <w:tc>
+          <w:tcPr>
+            <w:tcW w:w="3080" w:type="dxa"/>
+            <w:shd w:val="clear" w:color="auto" w:fill="B8CCE4" w:themeFill="accent1" w:themeFillTint="66"/>
+            <w:vAlign w:val="center"/>
+          </w:tcPr>
+          <w:p>
+            <w:pPr>
+              <w:jc w:val="center"/>
+              <w:rPr>
+                <w:lang w:val="en-GB"/>
+              </w:rPr>
+            </w:pPr>
+            <w:r>
+              <w:rPr>
+                <w:lang w:val="en-GB"/>
+              </w:rPr>
+              <w:t>Attribute</w:t>
+            </w:r>
+          </w:p>
+        </w:tc>
+        <w:tc>
+          <w:tcPr>
+            <w:tcW w:w="3081" w:type="dxa"/>
+            <w:shd w:val="clear" w:color="auto" w:fill="B8CCE4" w:themeFill="accent1" w:themeFillTint="66"/>
+            <w:vAlign w:val="center"/>
+          </w:tcPr>
+          <w:p>
+            <w:pPr>
+              <w:jc w:val="center"/>
+              <w:rPr>
+                <w:lang w:val="en-GB"/>
+              </w:rPr>
+            </w:pPr>
+            <w:r>
+              <w:rPr>
+                <w:lang w:val="en-GB"/>
+              </w:rPr>
+              <w:t>Type</w:t>
+            </w:r>
+          </w:p>
+        </w:tc>
+        <w:tc>
+          <w:tcPr>
+            <w:tcW w:w="3081" w:type="dxa"/>
+            <w:shd w:val="clear" w:color="auto" w:fill="B8CCE4" w:themeFill="accent1" w:themeFillTint="66"/>
+            <w:vAlign w:val="center"/>
+          </w:tcPr>
+          <w:p>
+            <w:pPr>
+              <w:jc w:val="center"/>
+              <w:rPr>
+                <w:lang w:val="en-GB"/>
+              </w:rPr>
+            </w:pPr>
+            <w:r>
+              <w:rPr>
+                <w:lang w:val="en-GB"/>
+              </w:rPr>
+              <w:t>Restrictions</w:t>
+            </w:r>
+          </w:p>
+        </w:tc>
+      </w:tr>
+      <w:tr>
+        <w:tc>
+          <w:tcPr>
+            <w:tcW w:w="3080" w:type="dxa"/>
+          </w:tcPr>
+          <w:p>
+            <w:pPr>
+              <w:jc w:val="both"/>
+              <w:rPr>
+                <w:lang w:val="en-GB"/>
+              </w:rPr>
+            </w:pPr>
+            <w:r>
+              <w:rPr>
+                <w:lang w:val="en-GB"/>
+              </w:rPr>
+              <w:t>id</w:t>
+            </w:r>
+          </w:p>
+        </w:tc>
+        <w:tc>
+          <w:tcPr>
+            <w:tcW w:w="3081" w:type="dxa"/>
+          </w:tcPr>
+          <w:p>
+            <w:pPr>
+              <w:jc w:val="both"/>
+              <w:rPr>
+                <w:lang w:val="en-GB"/>
+              </w:rPr>
+            </w:pPr>
+            <w:r>
+              <w:rPr>
+                <w:lang w:val="en-GB"/>
+              </w:rPr>
+              <w:t>UUID</w:t>
+            </w:r>
+          </w:p>
+        </w:tc>
+        <w:tc>
+          <w:tcPr>
+            <w:tcW w:w="3081" w:type="dxa"/>
+          </w:tcPr>
+          <w:p>
+            <w:pPr>
+              <w:jc w:val="both"/>
+              <w:rPr>
+                <w:lang w:val="en-GB"/>
+              </w:rPr>
+            </w:pPr>
+            <w:r>
+              <w:rPr>
+                <w:lang w:val="en-GB"/>
+              </w:rPr>
+              <w:t>PK</w:t>
+            </w:r>
+          </w:p>
+        </w:tc>
+      </w:tr>
+      <w:tr>
+        <w:tc>
+          <w:tcPr>
+            <w:tcW w:w="3080" w:type="dxa"/>
+          </w:tcPr>
+          <w:p>
+            <w:pPr>
+              <w:jc w:val="both"/>
+              <w:rPr>
+                <w:lang w:val="en-GB"/>
+              </w:rPr>
+            </w:pPr>
+            <w:proofErr w:type="spellStart"/>
+            <w:r>
+              <w:rPr>
+                <w:lang w:val="en-GB"/>
+              </w:rPr>
+              <w:t>food_id</w:t>
+            </w:r>
+            <w:proofErr w:type="spellEnd"/>
+          </w:p>
+        </w:tc>
+        <w:tc>
+          <w:tcPr>
+            <w:tcW w:w="3081" w:type="dxa"/>
+          </w:tcPr>
+          <w:p>
+            <w:pPr>
+              <w:jc w:val="both"/>
+              <w:rPr>
+                <w:lang w:val="en-GB"/>
+              </w:rPr>
+            </w:pPr>
+            <w:r>
+              <w:rPr>
+                <w:lang w:val="en-GB"/>
+              </w:rPr>
+              <w:t>UUID</w:t>
+            </w:r>
+          </w:p>
+        </w:tc>
+        <w:tc>
+          <w:tcPr>
+            <w:tcW w:w="3081" w:type="dxa"/>
+          </w:tcPr>
+          <w:p>
+            <w:pPr>
+              <w:jc w:val="both"/>
+              <w:rPr>
+                <w:lang w:val="en-GB"/>
+              </w:rPr>
+            </w:pPr>
+            <w:r>
+              <w:rPr>
+                <w:lang w:val="en-GB"/>
+              </w:rPr>
+              <w:t>FK(foods), NOT NULL</w:t>
+            </w:r>
+          </w:p>
+        </w:tc>
+      </w:tr>
+      <w:tr>
+        <w:tc>
+          <w:tcPr>
+            <w:tcW w:w="3080" w:type="dxa"/>
+          </w:tcPr>
+          <w:p>
+            <w:pPr>
+              <w:jc w:val="both"/>
+              <w:rPr>
+                <w:lang w:val="en-GB"/>
+              </w:rPr>
+            </w:pPr>
+            <w:proofErr w:type="spellStart"/>
+            <w:r>
+              <w:rPr>
+                <w:lang w:val="en-GB"/>
+              </w:rPr>
+              <w:t>claimant_id</w:t>
+            </w:r>
+            <w:proofErr w:type="spellEnd"/>
+          </w:p>
+        </w:tc>
+        <w:tc>
+          <w:tcPr>
+            <w:tcW w:w="3081" w:type="dxa"/>
+          </w:tcPr>
+          <w:p>
+            <w:pPr>
+              <w:jc w:val="both"/>
+              <w:rPr>
+                <w:lang w:val="en-GB"/>
+              </w:rPr>
+            </w:pPr>
+            <w:r>
+              <w:rPr>
+                <w:lang w:val="en-GB"/>
+              </w:rPr>
+              <w:t>UUID</w:t>
+            </w:r>
+          </w:p>
+        </w:tc>
+        <w:tc>
+          <w:tcPr>
+            <w:tcW w:w="3081" w:type="dxa"/>
+          </w:tcPr>
+          <w:p>
+            <w:pPr>
+              <w:jc w:val="both"/>
+              <w:rPr>
+                <w:lang w:val="en-GB"/>
+              </w:rPr>
+            </w:pPr>
+            <w:r>
+              <w:rPr>
+                <w:lang w:val="en-GB"/>
+              </w:rPr>
+              <w:t>FK(users), NOT NULL</w:t>
+            </w:r>
+          </w:p>
+        </w:tc>
+      </w:tr>
+      <w:tr>
+        <w:tc>
+          <w:tcPr>
+            <w:tcW w:w="3080" w:type="dxa"/>
+            <w:vAlign w:val="center"/>
+          </w:tcPr>
+          <w:p>
+            <w:pPr>
+              <w:rPr>
+                <w:lang w:val="en-GB"/>
+              </w:rPr>
+            </w:pPr>
+            <w:r>
+              <w:rPr>
+                <w:lang w:val="en-GB"/>
+              </w:rPr>
+              <w:t>status</w:t>
+            </w:r>
+          </w:p>
+        </w:tc>
+        <w:tc>
+          <w:tcPr>
+            <w:tcW w:w="3081" w:type="dxa"/>
+            <w:vAlign w:val="center"/>
+          </w:tcPr>
+          <w:p>
+            <w:pPr>
+              <w:rPr>
+                <w:lang w:val="en-GB"/>
+              </w:rPr>
+            </w:pPr>
+            <w:r>
+              <w:rPr>
+                <w:lang w:val="en-GB"/>
+              </w:rPr>
+              <w:t>String</w:t>
+            </w:r>
+          </w:p>
+        </w:tc>
+        <w:tc>
+          <w:tcPr>
+            <w:tcW w:w="3081" w:type="dxa"/>
+          </w:tcPr>
+          <w:p>
+            <w:pPr>
+              <w:rPr>
+                <w:lang w:val="en-GB"/>
+              </w:rPr>
+            </w:pPr>
+            <w:r>
+              <w:rPr>
+                <w:lang w:val="en-GB"/>
+              </w:rPr>
+              <w:t>NOT NULL (pending/accepted/rejected)</w:t>
+            </w:r>
+          </w:p>
+        </w:tc>
+      </w:tr>
+      <w:tr>
+        <w:tc>
+          <w:tcPr>
+            <w:tcW w:w="3080" w:type="dxa"/>
+          </w:tcPr>
+          <w:p>
+            <w:pPr>
+              <w:jc w:val="both"/>
+              <w:rPr>
+                <w:lang w:val="en-GB"/>
+              </w:rPr>
+            </w:pPr>
+            <w:r>
+              <w:rPr>
+                <w:lang w:val="en-GB"/>
+              </w:rPr>
+              <w:t>timestamp</w:t>
+            </w:r>
+          </w:p>
+        </w:tc>
+        <w:tc>
+          <w:tcPr>
+            <w:tcW w:w="3081" w:type="dxa"/>
+          </w:tcPr>
+          <w:p>
+            <w:pPr>
+              <w:jc w:val="both"/>
+              <w:rPr>
+                <w:lang w:val="en-GB"/>
+              </w:rPr>
+            </w:pPr>
+            <w:r>
+              <w:rPr>
+                <w:lang w:val="en-GB"/>
+              </w:rPr>
+              <w:t>TIMESTAMP</w:t>
+            </w:r>
+          </w:p>
+        </w:tc>
+        <w:tc>
+          <w:tcPr>
+            <w:tcW w:w="3081" w:type="dxa"/>
+          </w:tcPr>
+          <w:p>
+            <w:pPr>
+              <w:jc w:val="both"/>
+              <w:rPr>
+                <w:lang w:val="en-GB"/>
+              </w:rPr>
+            </w:pPr>
+            <w:r>
+              <w:rPr>
+                <w:lang w:val="en-GB"/>
+              </w:rPr>
+              <w:t>DEFAULT now()</w:t>
+            </w:r>
+          </w:p>
+        </w:tc>
+      </w:tr>
+    </w:tbl>
+    <w:p>
+      <w:pPr>
+        <w:jc w:val="both"/>
+        <w:rPr>
+          <w:lang w:val="en-GB"/>
+        </w:rPr>
+      </w:pPr>
+    </w:p>
+    <w:p>
+      <w:pPr>
+        <w:jc w:val="both"/>
+        <w:rPr>
+          <w:lang w:val="en-GB"/>
+        </w:rPr>
+      </w:pPr>
+      <w:bookmarkStart w:id="0" w:name="_GoBack"/>
+      <w:bookmarkEnd w:id="0"/>
+    </w:p>
+    <w:p>
+      <w:pPr>
+        <w:pStyle w:val="ListParagraph"/>
+        <w:numPr>
+          <w:ilvl w:val="0"/>
+          <w:numId w:val="1"/>
+        </w:numPr>
+        <w:jc w:val="both"/>
+        <w:rPr>
+          <w:b/>
+          <w:i/>
+          <w:sz w:val="28"/>
+          <w:szCs w:val="28"/>
+        </w:rPr>
+      </w:pPr>
+      <w:r>
+        <w:rPr>
+          <w:b/>
+          <w:i/>
+          <w:sz w:val="28"/>
+          <w:szCs w:val="28"/>
+        </w:rPr>
         <w:t>Tehnologii utilizate</w:t>
       </w:r>
     </w:p>
@@ -636,10 +3532,7 @@
         <w:t>Frontend:</w:t>
       </w:r>
       <w:r>
-        <w:t xml:space="preserve"> React.js, React Router, Material UI, TailwindCSS</w:t>
-      </w:r>
-      <w:r>
-        <w:t>;</w:t>
+        <w:t xml:space="preserve"> React.js, React Router, Material UI, TailwindCSS;</w:t>
       </w:r>
     </w:p>
     <w:p>
@@ -658,13 +3551,7 @@
         <w:t>Backend:</w:t>
       </w:r>
       <w:r>
-        <w:t xml:space="preserve"> Node.js,</w:t>
-      </w:r>
-      <w:r>
-        <w:t xml:space="preserve"> Express.js, PostgreSQL, Sequelize ORM</w:t>
-      </w:r>
-      <w:r>
-        <w:t>;</w:t>
+        <w:t xml:space="preserve"> Node.js, Express.js, PostgreSQL, Sequelize ORM;</w:t>
       </w:r>
     </w:p>
     <w:p>
@@ -682,8 +3569,6 @@
         </w:rPr>
         <w:t>Alte i</w:t>
       </w:r>
-      <w:bookmarkStart w:id="0" w:name="_GoBack"/>
-      <w:bookmarkEnd w:id="0"/>
       <w:r>
         <w:rPr>
           <w:i/>
@@ -704,20 +3589,16 @@
         <w:t xml:space="preserve"> </w:t>
       </w:r>
       <w:r>
-        <w:t>Postman (testare API), Git și GitHub (versionare)</w:t>
-      </w:r>
-      <w:r>
-        <w:t>, Visual Studio Code</w:t>
-      </w:r>
-      <w:r>
-        <w:t>.</w:t>
+        <w:t>Postman (testare API), Git și GitHub (versionare), Visual Studio Code.</w:t>
       </w:r>
     </w:p>
     <w:p>
       <w:pPr>
         <w:pStyle w:val="ListParagraph"/>
-        <w:ind w:left="1080"/>
-        <w:jc w:val="both"/>
+        <w:jc w:val="both"/>
+        <w:rPr>
+          <w:lang w:val="en-GB"/>
+        </w:rPr>
       </w:pPr>
     </w:p>
     <w:p>
@@ -834,6 +3715,7 @@
         <w:jc w:val="center"/>
       </w:pPr>
       <w:r>
+        <w:lastRenderedPageBreak/>
         <w:t>Fig. 1 – Diagrama Gantt a proiectului</w:t>
       </w:r>
     </w:p>
@@ -1062,6 +3944,119 @@
     </w:lvl>
   </w:abstractNum>
   <w:abstractNum w:abstractNumId="2">
+    <w:nsid w:val="1EF83A8F"/>
+    <w:multiLevelType w:val="hybridMultilevel"/>
+    <w:tmpl w:val="79065884"/>
+    <w:lvl w:ilvl="0" w:tplc="08090001">
+      <w:start w:val="1"/>
+      <w:numFmt w:val="bullet"/>
+      <w:lvlText w:val=""/>
+      <w:lvlJc w:val="left"/>
+      <w:pPr>
+        <w:ind w:left="720" w:hanging="360"/>
+      </w:pPr>
+      <w:rPr>
+        <w:rFonts w:ascii="Symbol" w:hAnsi="Symbol" w:hint="default"/>
+      </w:rPr>
+    </w:lvl>
+    <w:lvl w:ilvl="1" w:tplc="08090003" w:tentative="1">
+      <w:start w:val="1"/>
+      <w:numFmt w:val="bullet"/>
+      <w:lvlText w:val="o"/>
+      <w:lvlJc w:val="left"/>
+      <w:pPr>
+        <w:ind w:left="1440" w:hanging="360"/>
+      </w:pPr>
+      <w:rPr>
+        <w:rFonts w:ascii="Courier New" w:hAnsi="Courier New" w:cs="Courier New" w:hint="default"/>
+      </w:rPr>
+    </w:lvl>
+    <w:lvl w:ilvl="2" w:tplc="08090005" w:tentative="1">
+      <w:start w:val="1"/>
+      <w:numFmt w:val="bullet"/>
+      <w:lvlText w:val=""/>
+      <w:lvlJc w:val="left"/>
+      <w:pPr>
+        <w:ind w:left="2160" w:hanging="360"/>
+      </w:pPr>
+      <w:rPr>
+        <w:rFonts w:ascii="Wingdings" w:hAnsi="Wingdings" w:hint="default"/>
+      </w:rPr>
+    </w:lvl>
+    <w:lvl w:ilvl="3" w:tplc="08090001" w:tentative="1">
+      <w:start w:val="1"/>
+      <w:numFmt w:val="bullet"/>
+      <w:lvlText w:val=""/>
+      <w:lvlJc w:val="left"/>
+      <w:pPr>
+        <w:ind w:left="2880" w:hanging="360"/>
+      </w:pPr>
+      <w:rPr>
+        <w:rFonts w:ascii="Symbol" w:hAnsi="Symbol" w:hint="default"/>
+      </w:rPr>
+    </w:lvl>
+    <w:lvl w:ilvl="4" w:tplc="08090003" w:tentative="1">
+      <w:start w:val="1"/>
+      <w:numFmt w:val="bullet"/>
+      <w:lvlText w:val="o"/>
+      <w:lvlJc w:val="left"/>
+      <w:pPr>
+        <w:ind w:left="3600" w:hanging="360"/>
+      </w:pPr>
+      <w:rPr>
+        <w:rFonts w:ascii="Courier New" w:hAnsi="Courier New" w:cs="Courier New" w:hint="default"/>
+      </w:rPr>
+    </w:lvl>
+    <w:lvl w:ilvl="5" w:tplc="08090005" w:tentative="1">
+      <w:start w:val="1"/>
+      <w:numFmt w:val="bullet"/>
+      <w:lvlText w:val=""/>
+      <w:lvlJc w:val="left"/>
+      <w:pPr>
+        <w:ind w:left="4320" w:hanging="360"/>
+      </w:pPr>
+      <w:rPr>
+        <w:rFonts w:ascii="Wingdings" w:hAnsi="Wingdings" w:hint="default"/>
+      </w:rPr>
+    </w:lvl>
+    <w:lvl w:ilvl="6" w:tplc="08090001" w:tentative="1">
+      <w:start w:val="1"/>
+      <w:numFmt w:val="bullet"/>
+      <w:lvlText w:val=""/>
+      <w:lvlJc w:val="left"/>
+      <w:pPr>
+        <w:ind w:left="5040" w:hanging="360"/>
+      </w:pPr>
+      <w:rPr>
+        <w:rFonts w:ascii="Symbol" w:hAnsi="Symbol" w:hint="default"/>
+      </w:rPr>
+    </w:lvl>
+    <w:lvl w:ilvl="7" w:tplc="08090003" w:tentative="1">
+      <w:start w:val="1"/>
+      <w:numFmt w:val="bullet"/>
+      <w:lvlText w:val="o"/>
+      <w:lvlJc w:val="left"/>
+      <w:pPr>
+        <w:ind w:left="5760" w:hanging="360"/>
+      </w:pPr>
+      <w:rPr>
+        <w:rFonts w:ascii="Courier New" w:hAnsi="Courier New" w:cs="Courier New" w:hint="default"/>
+      </w:rPr>
+    </w:lvl>
+    <w:lvl w:ilvl="8" w:tplc="08090005" w:tentative="1">
+      <w:start w:val="1"/>
+      <w:numFmt w:val="bullet"/>
+      <w:lvlText w:val=""/>
+      <w:lvlJc w:val="left"/>
+      <w:pPr>
+        <w:ind w:left="6480" w:hanging="360"/>
+      </w:pPr>
+      <w:rPr>
+        <w:rFonts w:ascii="Wingdings" w:hAnsi="Wingdings" w:hint="default"/>
+      </w:rPr>
+    </w:lvl>
+  </w:abstractNum>
+  <w:abstractNum w:abstractNumId="3">
     <w:nsid w:val="20F04FF1"/>
     <w:multiLevelType w:val="hybridMultilevel"/>
     <w:tmpl w:val="4E64BF24"/>
@@ -1174,10 +4169,10 @@
       </w:rPr>
     </w:lvl>
   </w:abstractNum>
-  <w:abstractNum w:abstractNumId="3">
+  <w:abstractNum w:abstractNumId="4">
     <w:nsid w:val="26037371"/>
     <w:multiLevelType w:val="hybridMultilevel"/>
-    <w:tmpl w:val="0586370E"/>
+    <w:tmpl w:val="96826584"/>
     <w:lvl w:ilvl="0" w:tplc="08090003">
       <w:start w:val="1"/>
       <w:numFmt w:val="bullet"/>
@@ -1287,7 +4282,7 @@
       </w:rPr>
     </w:lvl>
   </w:abstractNum>
-  <w:abstractNum w:abstractNumId="4">
+  <w:abstractNum w:abstractNumId="5">
     <w:nsid w:val="32A470AE"/>
     <w:multiLevelType w:val="hybridMultilevel"/>
     <w:tmpl w:val="1ED2C060"/>
@@ -1400,7 +4395,7 @@
       </w:rPr>
     </w:lvl>
   </w:abstractNum>
-  <w:abstractNum w:abstractNumId="5">
+  <w:abstractNum w:abstractNumId="6">
     <w:nsid w:val="39077DF6"/>
     <w:multiLevelType w:val="hybridMultilevel"/>
     <w:tmpl w:val="126E6BA6"/>
@@ -1513,7 +4508,7 @@
       </w:rPr>
     </w:lvl>
   </w:abstractNum>
-  <w:abstractNum w:abstractNumId="6">
+  <w:abstractNum w:abstractNumId="7">
     <w:nsid w:val="4A107A5F"/>
     <w:multiLevelType w:val="hybridMultilevel"/>
     <w:tmpl w:val="D3D05974"/>
@@ -1626,7 +4621,96 @@
       </w:rPr>
     </w:lvl>
   </w:abstractNum>
-  <w:abstractNum w:abstractNumId="7">
+  <w:abstractNum w:abstractNumId="8">
+    <w:nsid w:val="4B3C0D61"/>
+    <w:multiLevelType w:val="hybridMultilevel"/>
+    <w:tmpl w:val="D1E6017E"/>
+    <w:lvl w:ilvl="0" w:tplc="08090013">
+      <w:start w:val="1"/>
+      <w:numFmt w:val="upperRoman"/>
+      <w:lvlText w:val="%1."/>
+      <w:lvlJc w:val="right"/>
+      <w:pPr>
+        <w:ind w:left="1080" w:hanging="360"/>
+      </w:pPr>
+      <w:rPr>
+        <w:rFonts w:hint="default"/>
+      </w:rPr>
+    </w:lvl>
+    <w:lvl w:ilvl="1" w:tplc="08090019" w:tentative="1">
+      <w:start w:val="1"/>
+      <w:numFmt w:val="lowerLetter"/>
+      <w:lvlText w:val="%2."/>
+      <w:lvlJc w:val="left"/>
+      <w:pPr>
+        <w:ind w:left="1800" w:hanging="360"/>
+      </w:pPr>
+    </w:lvl>
+    <w:lvl w:ilvl="2" w:tplc="0809001B" w:tentative="1">
+      <w:start w:val="1"/>
+      <w:numFmt w:val="lowerRoman"/>
+      <w:lvlText w:val="%3."/>
+      <w:lvlJc w:val="right"/>
+      <w:pPr>
+        <w:ind w:left="2520" w:hanging="180"/>
+      </w:pPr>
+    </w:lvl>
+    <w:lvl w:ilvl="3" w:tplc="0809000F" w:tentative="1">
+      <w:start w:val="1"/>
+      <w:numFmt w:val="decimal"/>
+      <w:lvlText w:val="%4."/>
+      <w:lvlJc w:val="left"/>
+      <w:pPr>
+        <w:ind w:left="3240" w:hanging="360"/>
+      </w:pPr>
+    </w:lvl>
+    <w:lvl w:ilvl="4" w:tplc="08090019" w:tentative="1">
+      <w:start w:val="1"/>
+      <w:numFmt w:val="lowerLetter"/>
+      <w:lvlText w:val="%5."/>
+      <w:lvlJc w:val="left"/>
+      <w:pPr>
+        <w:ind w:left="3960" w:hanging="360"/>
+      </w:pPr>
+    </w:lvl>
+    <w:lvl w:ilvl="5" w:tplc="0809001B" w:tentative="1">
+      <w:start w:val="1"/>
+      <w:numFmt w:val="lowerRoman"/>
+      <w:lvlText w:val="%6."/>
+      <w:lvlJc w:val="right"/>
+      <w:pPr>
+        <w:ind w:left="4680" w:hanging="180"/>
+      </w:pPr>
+    </w:lvl>
+    <w:lvl w:ilvl="6" w:tplc="0809000F" w:tentative="1">
+      <w:start w:val="1"/>
+      <w:numFmt w:val="decimal"/>
+      <w:lvlText w:val="%7."/>
+      <w:lvlJc w:val="left"/>
+      <w:pPr>
+        <w:ind w:left="5400" w:hanging="360"/>
+      </w:pPr>
+    </w:lvl>
+    <w:lvl w:ilvl="7" w:tplc="08090019" w:tentative="1">
+      <w:start w:val="1"/>
+      <w:numFmt w:val="lowerLetter"/>
+      <w:lvlText w:val="%8."/>
+      <w:lvlJc w:val="left"/>
+      <w:pPr>
+        <w:ind w:left="6120" w:hanging="360"/>
+      </w:pPr>
+    </w:lvl>
+    <w:lvl w:ilvl="8" w:tplc="0809001B" w:tentative="1">
+      <w:start w:val="1"/>
+      <w:numFmt w:val="lowerRoman"/>
+      <w:lvlText w:val="%9."/>
+      <w:lvlJc w:val="right"/>
+      <w:pPr>
+        <w:ind w:left="6840" w:hanging="180"/>
+      </w:pPr>
+    </w:lvl>
+  </w:abstractNum>
+  <w:abstractNum w:abstractNumId="9">
     <w:nsid w:val="56CF02FE"/>
     <w:multiLevelType w:val="hybridMultilevel"/>
     <w:tmpl w:val="EE2838B6"/>
@@ -1739,7 +4823,233 @@
       </w:rPr>
     </w:lvl>
   </w:abstractNum>
-  <w:abstractNum w:abstractNumId="8">
+  <w:abstractNum w:abstractNumId="10">
+    <w:nsid w:val="5DC06075"/>
+    <w:multiLevelType w:val="hybridMultilevel"/>
+    <w:tmpl w:val="732E1F96"/>
+    <w:lvl w:ilvl="0" w:tplc="08090001">
+      <w:start w:val="1"/>
+      <w:numFmt w:val="bullet"/>
+      <w:lvlText w:val=""/>
+      <w:lvlJc w:val="left"/>
+      <w:pPr>
+        <w:ind w:left="2160" w:hanging="360"/>
+      </w:pPr>
+      <w:rPr>
+        <w:rFonts w:ascii="Symbol" w:hAnsi="Symbol" w:hint="default"/>
+      </w:rPr>
+    </w:lvl>
+    <w:lvl w:ilvl="1" w:tplc="08090003" w:tentative="1">
+      <w:start w:val="1"/>
+      <w:numFmt w:val="bullet"/>
+      <w:lvlText w:val="o"/>
+      <w:lvlJc w:val="left"/>
+      <w:pPr>
+        <w:ind w:left="2880" w:hanging="360"/>
+      </w:pPr>
+      <w:rPr>
+        <w:rFonts w:ascii="Courier New" w:hAnsi="Courier New" w:cs="Courier New" w:hint="default"/>
+      </w:rPr>
+    </w:lvl>
+    <w:lvl w:ilvl="2" w:tplc="08090005" w:tentative="1">
+      <w:start w:val="1"/>
+      <w:numFmt w:val="bullet"/>
+      <w:lvlText w:val=""/>
+      <w:lvlJc w:val="left"/>
+      <w:pPr>
+        <w:ind w:left="3600" w:hanging="360"/>
+      </w:pPr>
+      <w:rPr>
+        <w:rFonts w:ascii="Wingdings" w:hAnsi="Wingdings" w:hint="default"/>
+      </w:rPr>
+    </w:lvl>
+    <w:lvl w:ilvl="3" w:tplc="08090001" w:tentative="1">
+      <w:start w:val="1"/>
+      <w:numFmt w:val="bullet"/>
+      <w:lvlText w:val=""/>
+      <w:lvlJc w:val="left"/>
+      <w:pPr>
+        <w:ind w:left="4320" w:hanging="360"/>
+      </w:pPr>
+      <w:rPr>
+        <w:rFonts w:ascii="Symbol" w:hAnsi="Symbol" w:hint="default"/>
+      </w:rPr>
+    </w:lvl>
+    <w:lvl w:ilvl="4" w:tplc="08090003" w:tentative="1">
+      <w:start w:val="1"/>
+      <w:numFmt w:val="bullet"/>
+      <w:lvlText w:val="o"/>
+      <w:lvlJc w:val="left"/>
+      <w:pPr>
+        <w:ind w:left="5040" w:hanging="360"/>
+      </w:pPr>
+      <w:rPr>
+        <w:rFonts w:ascii="Courier New" w:hAnsi="Courier New" w:cs="Courier New" w:hint="default"/>
+      </w:rPr>
+    </w:lvl>
+    <w:lvl w:ilvl="5" w:tplc="08090005" w:tentative="1">
+      <w:start w:val="1"/>
+      <w:numFmt w:val="bullet"/>
+      <w:lvlText w:val=""/>
+      <w:lvlJc w:val="left"/>
+      <w:pPr>
+        <w:ind w:left="5760" w:hanging="360"/>
+      </w:pPr>
+      <w:rPr>
+        <w:rFonts w:ascii="Wingdings" w:hAnsi="Wingdings" w:hint="default"/>
+      </w:rPr>
+    </w:lvl>
+    <w:lvl w:ilvl="6" w:tplc="08090001" w:tentative="1">
+      <w:start w:val="1"/>
+      <w:numFmt w:val="bullet"/>
+      <w:lvlText w:val=""/>
+      <w:lvlJc w:val="left"/>
+      <w:pPr>
+        <w:ind w:left="6480" w:hanging="360"/>
+      </w:pPr>
+      <w:rPr>
+        <w:rFonts w:ascii="Symbol" w:hAnsi="Symbol" w:hint="default"/>
+      </w:rPr>
+    </w:lvl>
+    <w:lvl w:ilvl="7" w:tplc="08090003" w:tentative="1">
+      <w:start w:val="1"/>
+      <w:numFmt w:val="bullet"/>
+      <w:lvlText w:val="o"/>
+      <w:lvlJc w:val="left"/>
+      <w:pPr>
+        <w:ind w:left="7200" w:hanging="360"/>
+      </w:pPr>
+      <w:rPr>
+        <w:rFonts w:ascii="Courier New" w:hAnsi="Courier New" w:cs="Courier New" w:hint="default"/>
+      </w:rPr>
+    </w:lvl>
+    <w:lvl w:ilvl="8" w:tplc="08090005" w:tentative="1">
+      <w:start w:val="1"/>
+      <w:numFmt w:val="bullet"/>
+      <w:lvlText w:val=""/>
+      <w:lvlJc w:val="left"/>
+      <w:pPr>
+        <w:ind w:left="7920" w:hanging="360"/>
+      </w:pPr>
+      <w:rPr>
+        <w:rFonts w:ascii="Wingdings" w:hAnsi="Wingdings" w:hint="default"/>
+      </w:rPr>
+    </w:lvl>
+  </w:abstractNum>
+  <w:abstractNum w:abstractNumId="11">
+    <w:nsid w:val="650838D7"/>
+    <w:multiLevelType w:val="hybridMultilevel"/>
+    <w:tmpl w:val="2B826134"/>
+    <w:lvl w:ilvl="0" w:tplc="FCCEF9FE">
+      <w:start w:val="1"/>
+      <w:numFmt w:val="bullet"/>
+      <w:lvlText w:val="-"/>
+      <w:lvlJc w:val="left"/>
+      <w:pPr>
+        <w:ind w:left="1800" w:hanging="360"/>
+      </w:pPr>
+      <w:rPr>
+        <w:rFonts w:ascii="Times New Roman" w:eastAsiaTheme="minorEastAsia" w:hAnsi="Times New Roman" w:cs="Times New Roman" w:hint="default"/>
+      </w:rPr>
+    </w:lvl>
+    <w:lvl w:ilvl="1" w:tplc="08090003" w:tentative="1">
+      <w:start w:val="1"/>
+      <w:numFmt w:val="bullet"/>
+      <w:lvlText w:val="o"/>
+      <w:lvlJc w:val="left"/>
+      <w:pPr>
+        <w:ind w:left="2520" w:hanging="360"/>
+      </w:pPr>
+      <w:rPr>
+        <w:rFonts w:ascii="Courier New" w:hAnsi="Courier New" w:cs="Courier New" w:hint="default"/>
+      </w:rPr>
+    </w:lvl>
+    <w:lvl w:ilvl="2" w:tplc="08090005" w:tentative="1">
+      <w:start w:val="1"/>
+      <w:numFmt w:val="bullet"/>
+      <w:lvlText w:val=""/>
+      <w:lvlJc w:val="left"/>
+      <w:pPr>
+        <w:ind w:left="3240" w:hanging="360"/>
+      </w:pPr>
+      <w:rPr>
+        <w:rFonts w:ascii="Wingdings" w:hAnsi="Wingdings" w:hint="default"/>
+      </w:rPr>
+    </w:lvl>
+    <w:lvl w:ilvl="3" w:tplc="08090001" w:tentative="1">
+      <w:start w:val="1"/>
+      <w:numFmt w:val="bullet"/>
+      <w:lvlText w:val=""/>
+      <w:lvlJc w:val="left"/>
+      <w:pPr>
+        <w:ind w:left="3960" w:hanging="360"/>
+      </w:pPr>
+      <w:rPr>
+        <w:rFonts w:ascii="Symbol" w:hAnsi="Symbol" w:hint="default"/>
+      </w:rPr>
+    </w:lvl>
+    <w:lvl w:ilvl="4" w:tplc="08090003" w:tentative="1">
+      <w:start w:val="1"/>
+      <w:numFmt w:val="bullet"/>
+      <w:lvlText w:val="o"/>
+      <w:lvlJc w:val="left"/>
+      <w:pPr>
+        <w:ind w:left="4680" w:hanging="360"/>
+      </w:pPr>
+      <w:rPr>
+        <w:rFonts w:ascii="Courier New" w:hAnsi="Courier New" w:cs="Courier New" w:hint="default"/>
+      </w:rPr>
+    </w:lvl>
+    <w:lvl w:ilvl="5" w:tplc="08090005" w:tentative="1">
+      <w:start w:val="1"/>
+      <w:numFmt w:val="bullet"/>
+      <w:lvlText w:val=""/>
+      <w:lvlJc w:val="left"/>
+      <w:pPr>
+        <w:ind w:left="5400" w:hanging="360"/>
+      </w:pPr>
+      <w:rPr>
+        <w:rFonts w:ascii="Wingdings" w:hAnsi="Wingdings" w:hint="default"/>
+      </w:rPr>
+    </w:lvl>
+    <w:lvl w:ilvl="6" w:tplc="08090001" w:tentative="1">
+      <w:start w:val="1"/>
+      <w:numFmt w:val="bullet"/>
+      <w:lvlText w:val=""/>
+      <w:lvlJc w:val="left"/>
+      <w:pPr>
+        <w:ind w:left="6120" w:hanging="360"/>
+      </w:pPr>
+      <w:rPr>
+        <w:rFonts w:ascii="Symbol" w:hAnsi="Symbol" w:hint="default"/>
+      </w:rPr>
+    </w:lvl>
+    <w:lvl w:ilvl="7" w:tplc="08090003" w:tentative="1">
+      <w:start w:val="1"/>
+      <w:numFmt w:val="bullet"/>
+      <w:lvlText w:val="o"/>
+      <w:lvlJc w:val="left"/>
+      <w:pPr>
+        <w:ind w:left="6840" w:hanging="360"/>
+      </w:pPr>
+      <w:rPr>
+        <w:rFonts w:ascii="Courier New" w:hAnsi="Courier New" w:cs="Courier New" w:hint="default"/>
+      </w:rPr>
+    </w:lvl>
+    <w:lvl w:ilvl="8" w:tplc="08090005" w:tentative="1">
+      <w:start w:val="1"/>
+      <w:numFmt w:val="bullet"/>
+      <w:lvlText w:val=""/>
+      <w:lvlJc w:val="left"/>
+      <w:pPr>
+        <w:ind w:left="7560" w:hanging="360"/>
+      </w:pPr>
+      <w:rPr>
+        <w:rFonts w:ascii="Wingdings" w:hAnsi="Wingdings" w:hint="default"/>
+      </w:rPr>
+    </w:lvl>
+  </w:abstractNum>
+  <w:abstractNum w:abstractNumId="12">
     <w:nsid w:val="7B57109E"/>
     <w:multiLevelType w:val="hybridMultilevel"/>
     <w:tmpl w:val="69069EB0"/>
@@ -1852,7 +5162,7 @@
       </w:rPr>
     </w:lvl>
   </w:abstractNum>
-  <w:abstractNum w:abstractNumId="9">
+  <w:abstractNum w:abstractNumId="13">
     <w:nsid w:val="7E752FC9"/>
     <w:multiLevelType w:val="hybridMultilevel"/>
     <w:tmpl w:val="7FC4075C"/>
@@ -1972,28 +5282,40 @@
     <w:abstractNumId w:val="1"/>
   </w:num>
   <w:num w:numId="3">
+    <w:abstractNumId w:val="7"/>
+  </w:num>
+  <w:num w:numId="4">
+    <w:abstractNumId w:val="13"/>
+  </w:num>
+  <w:num w:numId="5">
+    <w:abstractNumId w:val="4"/>
+  </w:num>
+  <w:num w:numId="6">
+    <w:abstractNumId w:val="9"/>
+  </w:num>
+  <w:num w:numId="7">
     <w:abstractNumId w:val="6"/>
   </w:num>
-  <w:num w:numId="4">
-    <w:abstractNumId w:val="9"/>
+  <w:num w:numId="8">
+    <w:abstractNumId w:val="5"/>
   </w:num>
-  <w:num w:numId="5">
+  <w:num w:numId="9">
+    <w:abstractNumId w:val="12"/>
+  </w:num>
+  <w:num w:numId="10">
     <w:abstractNumId w:val="3"/>
   </w:num>
-  <w:num w:numId="6">
-    <w:abstractNumId w:val="7"/>
+  <w:num w:numId="11">
+    <w:abstractNumId w:val="10"/>
   </w:num>
-  <w:num w:numId="7">
-    <w:abstractNumId w:val="5"/>
-  </w:num>
-  <w:num w:numId="8">
-    <w:abstractNumId w:val="4"/>
-  </w:num>
-  <w:num w:numId="9">
+  <w:num w:numId="12">
     <w:abstractNumId w:val="8"/>
   </w:num>
-  <w:num w:numId="10">
+  <w:num w:numId="13">
     <w:abstractNumId w:val="2"/>
+  </w:num>
+  <w:num w:numId="14">
+    <w:abstractNumId w:val="11"/>
   </w:num>
 </w:numbering>
 </file>
@@ -2230,6 +5552,25 @@
       <w:contextualSpacing/>
     </w:pPr>
   </w:style>
+  <w:style w:type="table" w:styleId="TableGrid">
+    <w:name w:val="Table Grid"/>
+    <w:basedOn w:val="TableNormal"/>
+    <w:uiPriority w:val="59"/>
+    <w:rsid w:val="00B93060"/>
+    <w:pPr>
+      <w:spacing w:line="240" w:lineRule="auto"/>
+    </w:pPr>
+    <w:tblPr>
+      <w:tblBorders>
+        <w:top w:val="single" w:sz="4" w:space="0" w:color="auto"/>
+        <w:left w:val="single" w:sz="4" w:space="0" w:color="auto"/>
+        <w:bottom w:val="single" w:sz="4" w:space="0" w:color="auto"/>
+        <w:right w:val="single" w:sz="4" w:space="0" w:color="auto"/>
+        <w:insideH w:val="single" w:sz="4" w:space="0" w:color="auto"/>
+        <w:insideV w:val="single" w:sz="4" w:space="0" w:color="auto"/>
+      </w:tblBorders>
+    </w:tblPr>
+  </w:style>
 </w:styles>
 </file>
 
@@ -2464,6 +5805,25 @@
       <w:ind w:left="720"/>
       <w:contextualSpacing/>
     </w:pPr>
+  </w:style>
+  <w:style w:type="table" w:styleId="TableGrid">
+    <w:name w:val="Table Grid"/>
+    <w:basedOn w:val="TableNormal"/>
+    <w:uiPriority w:val="59"/>
+    <w:rsid w:val="00B93060"/>
+    <w:pPr>
+      <w:spacing w:line="240" w:lineRule="auto"/>
+    </w:pPr>
+    <w:tblPr>
+      <w:tblBorders>
+        <w:top w:val="single" w:sz="4" w:space="0" w:color="auto"/>
+        <w:left w:val="single" w:sz="4" w:space="0" w:color="auto"/>
+        <w:bottom w:val="single" w:sz="4" w:space="0" w:color="auto"/>
+        <w:right w:val="single" w:sz="4" w:space="0" w:color="auto"/>
+        <w:insideH w:val="single" w:sz="4" w:space="0" w:color="auto"/>
+        <w:insideV w:val="single" w:sz="4" w:space="0" w:color="auto"/>
+      </w:tblBorders>
+    </w:tblPr>
   </w:style>
 </w:styles>
 </file>

</xml_diff>

<commit_message>
am modificat iar planul de proiect
</commit_message>
<xml_diff>
--- a/PLAN DE PROIECT.docx
+++ b/PLAN DE PROIECT.docx
@@ -2406,46 +2406,6 @@
         </w:rPr>
       </w:pPr>
     </w:p>
-    <w:p>
-      <w:pPr>
-        <w:jc w:val="both"/>
-        <w:rPr>
-          <w:lang w:val="en-GB"/>
-        </w:rPr>
-      </w:pPr>
-    </w:p>
-    <w:p>
-      <w:pPr>
-        <w:jc w:val="both"/>
-        <w:rPr>
-          <w:lang w:val="en-GB"/>
-        </w:rPr>
-      </w:pPr>
-    </w:p>
-    <w:p>
-      <w:pPr>
-        <w:jc w:val="both"/>
-        <w:rPr>
-          <w:lang w:val="en-GB"/>
-        </w:rPr>
-      </w:pPr>
-    </w:p>
-    <w:p>
-      <w:pPr>
-        <w:jc w:val="both"/>
-        <w:rPr>
-          <w:lang w:val="en-GB"/>
-        </w:rPr>
-      </w:pPr>
-    </w:p>
-    <w:p>
-      <w:pPr>
-        <w:jc w:val="both"/>
-        <w:rPr>
-          <w:lang w:val="en-GB"/>
-        </w:rPr>
-      </w:pPr>
-    </w:p>
     <w:tbl>
       <w:tblPr>
         <w:tblStyle w:val="TableGrid"/>
@@ -2939,7 +2899,6 @@
               <w:rPr>
                 <w:lang w:val="en-GB"/>
               </w:rPr>
-              <w:lastRenderedPageBreak/>
               <w:t>expiration_date</w:t>
             </w:r>
             <w:proofErr w:type="spellEnd"/>
@@ -3061,6 +3020,24 @@
           <w:lang w:val="en-GB"/>
         </w:rPr>
       </w:pPr>
+    </w:p>
+    <w:p>
+      <w:pPr>
+        <w:jc w:val="both"/>
+        <w:rPr>
+          <w:lang w:val="en-GB"/>
+        </w:rPr>
+      </w:pPr>
+    </w:p>
+    <w:p>
+      <w:pPr>
+        <w:jc w:val="both"/>
+        <w:rPr>
+          <w:lang w:val="en-GB"/>
+        </w:rPr>
+      </w:pPr>
+      <w:bookmarkStart w:id="0" w:name="_GoBack"/>
+      <w:bookmarkEnd w:id="0"/>
     </w:p>
     <w:tbl>
       <w:tblPr>
@@ -3085,13 +3062,16 @@
             <w:pPr>
               <w:jc w:val="center"/>
               <w:rPr>
-                <w:lang w:val="en-GB"/>
-              </w:rPr>
-            </w:pPr>
-            <w:r>
-              <w:rPr>
-                <w:lang w:val="en-GB"/>
-              </w:rPr>
+                <w:b/>
+                <w:lang w:val="en-GB"/>
+              </w:rPr>
+            </w:pPr>
+            <w:r>
+              <w:rPr>
+                <w:b/>
+                <w:lang w:val="en-GB"/>
+              </w:rPr>
+              <w:lastRenderedPageBreak/>
               <w:t>Claims</w:t>
             </w:r>
           </w:p>
@@ -3476,8 +3456,6 @@
           <w:lang w:val="en-GB"/>
         </w:rPr>
       </w:pPr>
-      <w:bookmarkStart w:id="0" w:name="_GoBack"/>
-      <w:bookmarkEnd w:id="0"/>
     </w:p>
     <w:p>
       <w:pPr>
@@ -3715,7 +3693,6 @@
         <w:jc w:val="center"/>
       </w:pPr>
       <w:r>
-        <w:lastRenderedPageBreak/>
         <w:t>Fig. 1 – Diagrama Gantt a proiectului</w:t>
       </w:r>
     </w:p>

</xml_diff>